<commit_message>
Adding front page picture
</commit_message>
<xml_diff>
--- a/Receptbok.docx
+++ b/Receptbok.docx
@@ -11,6 +11,67 @@
       </w:pPr>
       <w:r>
         <w:rPr>
+          <w:noProof/>
+          <w:lang w:val="sv-SE"/>
+        </w:rPr>
+        <w:drawing>
+          <wp:anchor distT="0" distB="0" distL="114300" distR="114300" simplePos="0" relativeHeight="251662336" behindDoc="0" locked="0" layoutInCell="1" allowOverlap="1" wp14:anchorId="25B65CE9" wp14:editId="4F009DD9">
+            <wp:simplePos x="0" y="0"/>
+            <wp:positionH relativeFrom="margin">
+              <wp:posOffset>-514350</wp:posOffset>
+            </wp:positionH>
+            <wp:positionV relativeFrom="paragraph">
+              <wp:posOffset>1618615</wp:posOffset>
+            </wp:positionV>
+            <wp:extent cx="4603115" cy="2638425"/>
+            <wp:effectExtent l="0" t="0" r="6985" b="9525"/>
+            <wp:wrapTopAndBottom/>
+            <wp:docPr id="431261914" name="Picture 1"/>
+            <wp:cNvGraphicFramePr>
+              <a:graphicFrameLocks xmlns:a="http://schemas.openxmlformats.org/drawingml/2006/main" noChangeAspect="1"/>
+            </wp:cNvGraphicFramePr>
+            <a:graphic xmlns:a="http://schemas.openxmlformats.org/drawingml/2006/main">
+              <a:graphicData uri="http://schemas.openxmlformats.org/drawingml/2006/picture">
+                <pic:pic xmlns:pic="http://schemas.openxmlformats.org/drawingml/2006/picture">
+                  <pic:nvPicPr>
+                    <pic:cNvPr id="431261914" name="Picture 431261914"/>
+                    <pic:cNvPicPr/>
+                  </pic:nvPicPr>
+                  <pic:blipFill>
+                    <a:blip r:embed="rId11" cstate="print">
+                      <a:extLst>
+                        <a:ext uri="{28A0092B-C50C-407E-A947-70E740481C1C}">
+                          <a14:useLocalDpi xmlns:a14="http://schemas.microsoft.com/office/drawing/2010/main" val="0"/>
+                        </a:ext>
+                      </a:extLst>
+                    </a:blip>
+                    <a:stretch>
+                      <a:fillRect/>
+                    </a:stretch>
+                  </pic:blipFill>
+                  <pic:spPr>
+                    <a:xfrm>
+                      <a:off x="0" y="0"/>
+                      <a:ext cx="4603115" cy="2638425"/>
+                    </a:xfrm>
+                    <a:prstGeom prst="rect">
+                      <a:avLst/>
+                    </a:prstGeom>
+                  </pic:spPr>
+                </pic:pic>
+              </a:graphicData>
+            </a:graphic>
+            <wp14:sizeRelH relativeFrom="margin">
+              <wp14:pctWidth>0</wp14:pctWidth>
+            </wp14:sizeRelH>
+            <wp14:sizeRelV relativeFrom="margin">
+              <wp14:pctHeight>0</wp14:pctHeight>
+            </wp14:sizeRelV>
+          </wp:anchor>
+        </w:drawing>
+      </w:r>
+      <w:r>
+        <w:rPr>
           <w:lang w:val="sv-SE"/>
         </w:rPr>
         <w:t>Snårets Receptbok</w:t>
@@ -26,14 +87,6 @@
     </w:p>
     <w:p>
       <w:pPr>
-        <w:pStyle w:val="CoverPageText"/>
-        <w:rPr>
-          <w:lang w:val="sv-SE"/>
-        </w:rPr>
-      </w:pPr>
-    </w:p>
-    <w:p>
-      <w:pPr>
         <w:pStyle w:val="Subtitle"/>
         <w:rPr>
           <w:lang w:val="sv-SE"/>
@@ -45,14 +98,6 @@
         </w:rPr>
         <w:t>Goda rätter</w:t>
       </w:r>
-    </w:p>
-    <w:p>
-      <w:pPr>
-        <w:pStyle w:val="TipText"/>
-        <w:rPr>
-          <w:lang w:val="sv-SE"/>
-        </w:rPr>
-      </w:pPr>
     </w:p>
     <w:p>
       <w:pPr>
@@ -118,7 +163,6 @@
         <w:showingPlcHdr/>
         <w15:appearance w15:val="hidden"/>
       </w:sdtPr>
-      <w:sdtEndPr/>
       <w:sdtContent>
         <w:p>
           <w:r>
@@ -160,7 +204,6 @@
         <w:showingPlcHdr/>
         <w15:appearance w15:val="hidden"/>
       </w:sdtPr>
-      <w:sdtEndPr/>
       <w:sdtContent>
         <w:p>
           <w:r>
@@ -179,7 +222,7 @@
         <w:br w:type="page"/>
       </w:r>
     </w:p>
-    <w:bookmarkStart w:id="0" w:name="_Toc152051928" w:displacedByCustomXml="next"/>
+    <w:bookmarkStart w:id="0" w:name="_Toc153179475" w:displacedByCustomXml="next"/>
     <w:sdt>
       <w:sdtPr>
         <w:rPr>
@@ -236,7 +279,7 @@
           <w:r>
             <w:fldChar w:fldCharType="separate"/>
           </w:r>
-          <w:hyperlink w:anchor="_Toc152051928" w:history="1">
+          <w:hyperlink w:anchor="_Toc153179475" w:history="1">
             <w:r>
               <w:rPr>
                 <w:rStyle w:val="Hyperlink"/>
@@ -263,7 +306,7 @@
                 <w:noProof/>
                 <w:webHidden/>
               </w:rPr>
-              <w:instrText xml:space="preserve"> PAGEREF _Toc152051928 \h </w:instrText>
+              <w:instrText xml:space="preserve"> PAGEREF _Toc153179475 \h </w:instrText>
             </w:r>
             <w:r>
               <w:rPr>
@@ -310,7 +353,7 @@
               <w14:ligatures w14:val="standardContextual"/>
             </w:rPr>
           </w:pPr>
-          <w:hyperlink w:anchor="_Toc152051929" w:history="1">
+          <w:hyperlink w:anchor="_Toc153179476" w:history="1">
             <w:r>
               <w:rPr>
                 <w:rStyle w:val="Hyperlink"/>
@@ -338,7 +381,7 @@
                 <w:noProof/>
                 <w:webHidden/>
               </w:rPr>
-              <w:instrText xml:space="preserve"> PAGEREF _Toc152051929 \h </w:instrText>
+              <w:instrText xml:space="preserve"> PAGEREF _Toc153179476 \h </w:instrText>
             </w:r>
             <w:r>
               <w:rPr>
@@ -385,7 +428,7 @@
               <w14:ligatures w14:val="standardContextual"/>
             </w:rPr>
           </w:pPr>
-          <w:hyperlink w:anchor="_Toc152051930" w:history="1">
+          <w:hyperlink w:anchor="_Toc153179477" w:history="1">
             <w:r>
               <w:rPr>
                 <w:rStyle w:val="Hyperlink"/>
@@ -413,7 +456,7 @@
                 <w:noProof/>
                 <w:webHidden/>
               </w:rPr>
-              <w:instrText xml:space="preserve"> PAGEREF _Toc152051930 \h </w:instrText>
+              <w:instrText xml:space="preserve"> PAGEREF _Toc153179477 \h </w:instrText>
             </w:r>
             <w:r>
               <w:rPr>
@@ -457,7 +500,7 @@
               <w14:ligatures w14:val="standardContextual"/>
             </w:rPr>
           </w:pPr>
-          <w:hyperlink w:anchor="_Toc152051931" w:history="1">
+          <w:hyperlink w:anchor="_Toc153179478" w:history="1">
             <w:r>
               <w:rPr>
                 <w:rStyle w:val="Hyperlink"/>
@@ -485,7 +528,7 @@
                 <w:noProof/>
                 <w:webHidden/>
               </w:rPr>
-              <w:instrText xml:space="preserve"> PAGEREF _Toc152051931 \h </w:instrText>
+              <w:instrText xml:space="preserve"> PAGEREF _Toc153179478 \h </w:instrText>
             </w:r>
             <w:r>
               <w:rPr>
@@ -532,7 +575,7 @@
               <w14:ligatures w14:val="standardContextual"/>
             </w:rPr>
           </w:pPr>
-          <w:hyperlink w:anchor="_Toc152051932" w:history="1">
+          <w:hyperlink w:anchor="_Toc153179479" w:history="1">
             <w:r>
               <w:rPr>
                 <w:rStyle w:val="Hyperlink"/>
@@ -560,7 +603,7 @@
                 <w:noProof/>
                 <w:webHidden/>
               </w:rPr>
-              <w:instrText xml:space="preserve"> PAGEREF _Toc152051932 \h </w:instrText>
+              <w:instrText xml:space="preserve"> PAGEREF _Toc153179479 \h </w:instrText>
             </w:r>
             <w:r>
               <w:rPr>
@@ -607,7 +650,7 @@
               <w14:ligatures w14:val="standardContextual"/>
             </w:rPr>
           </w:pPr>
-          <w:hyperlink w:anchor="_Toc152051933" w:history="1">
+          <w:hyperlink w:anchor="_Toc153179480" w:history="1">
             <w:r>
               <w:rPr>
                 <w:rStyle w:val="Hyperlink"/>
@@ -635,7 +678,7 @@
                 <w:noProof/>
                 <w:webHidden/>
               </w:rPr>
-              <w:instrText xml:space="preserve"> PAGEREF _Toc152051933 \h </w:instrText>
+              <w:instrText xml:space="preserve"> PAGEREF _Toc153179480 \h </w:instrText>
             </w:r>
             <w:r>
               <w:rPr>
@@ -679,7 +722,7 @@
               <w14:ligatures w14:val="standardContextual"/>
             </w:rPr>
           </w:pPr>
-          <w:hyperlink w:anchor="_Toc152051934" w:history="1">
+          <w:hyperlink w:anchor="_Toc153179481" w:history="1">
             <w:r>
               <w:rPr>
                 <w:rStyle w:val="Hyperlink"/>
@@ -707,7 +750,7 @@
                 <w:noProof/>
                 <w:webHidden/>
               </w:rPr>
-              <w:instrText xml:space="preserve"> PAGEREF _Toc152051934 \h </w:instrText>
+              <w:instrText xml:space="preserve"> PAGEREF _Toc153179481 \h </w:instrText>
             </w:r>
             <w:r>
               <w:rPr>
@@ -754,7 +797,7 @@
               <w14:ligatures w14:val="standardContextual"/>
             </w:rPr>
           </w:pPr>
-          <w:hyperlink w:anchor="_Toc152051935" w:history="1">
+          <w:hyperlink w:anchor="_Toc153179482" w:history="1">
             <w:r>
               <w:rPr>
                 <w:rStyle w:val="Hyperlink"/>
@@ -782,7 +825,7 @@
                 <w:noProof/>
                 <w:webHidden/>
               </w:rPr>
-              <w:instrText xml:space="preserve"> PAGEREF _Toc152051935 \h </w:instrText>
+              <w:instrText xml:space="preserve"> PAGEREF _Toc153179482 \h </w:instrText>
             </w:r>
             <w:r>
               <w:rPr>
@@ -829,7 +872,7 @@
               <w14:ligatures w14:val="standardContextual"/>
             </w:rPr>
           </w:pPr>
-          <w:hyperlink w:anchor="_Toc152051936" w:history="1">
+          <w:hyperlink w:anchor="_Toc153179483" w:history="1">
             <w:r>
               <w:rPr>
                 <w:rStyle w:val="Hyperlink"/>
@@ -857,7 +900,7 @@
                 <w:noProof/>
                 <w:webHidden/>
               </w:rPr>
-              <w:instrText xml:space="preserve"> PAGEREF _Toc152051936 \h </w:instrText>
+              <w:instrText xml:space="preserve"> PAGEREF _Toc153179483 \h </w:instrText>
             </w:r>
             <w:r>
               <w:rPr>
@@ -904,7 +947,7 @@
               <w14:ligatures w14:val="standardContextual"/>
             </w:rPr>
           </w:pPr>
-          <w:hyperlink w:anchor="_Toc152051937" w:history="1">
+          <w:hyperlink w:anchor="_Toc153179484" w:history="1">
             <w:r>
               <w:rPr>
                 <w:rStyle w:val="Hyperlink"/>
@@ -932,7 +975,7 @@
                 <w:noProof/>
                 <w:webHidden/>
               </w:rPr>
-              <w:instrText xml:space="preserve"> PAGEREF _Toc152051937 \h </w:instrText>
+              <w:instrText xml:space="preserve"> PAGEREF _Toc153179484 \h </w:instrText>
             </w:r>
             <w:r>
               <w:rPr>
@@ -979,7 +1022,7 @@
               <w14:ligatures w14:val="standardContextual"/>
             </w:rPr>
           </w:pPr>
-          <w:hyperlink w:anchor="_Toc152051938" w:history="1">
+          <w:hyperlink w:anchor="_Toc153179485" w:history="1">
             <w:r>
               <w:rPr>
                 <w:rStyle w:val="Hyperlink"/>
@@ -1007,7 +1050,7 @@
                 <w:noProof/>
                 <w:webHidden/>
               </w:rPr>
-              <w:instrText xml:space="preserve"> PAGEREF _Toc152051938 \h </w:instrText>
+              <w:instrText xml:space="preserve"> PAGEREF _Toc153179485 \h </w:instrText>
             </w:r>
             <w:r>
               <w:rPr>
@@ -1054,7 +1097,7 @@
               <w14:ligatures w14:val="standardContextual"/>
             </w:rPr>
           </w:pPr>
-          <w:hyperlink w:anchor="_Toc152051939" w:history="1">
+          <w:hyperlink w:anchor="_Toc153179486" w:history="1">
             <w:r>
               <w:rPr>
                 <w:rStyle w:val="Hyperlink"/>
@@ -1082,7 +1125,7 @@
                 <w:noProof/>
                 <w:webHidden/>
               </w:rPr>
-              <w:instrText xml:space="preserve"> PAGEREF _Toc152051939 \h </w:instrText>
+              <w:instrText xml:space="preserve"> PAGEREF _Toc153179486 \h </w:instrText>
             </w:r>
             <w:r>
               <w:rPr>
@@ -1129,7 +1172,7 @@
               <w14:ligatures w14:val="standardContextual"/>
             </w:rPr>
           </w:pPr>
-          <w:hyperlink w:anchor="_Toc152051940" w:history="1">
+          <w:hyperlink w:anchor="_Toc153179487" w:history="1">
             <w:r>
               <w:rPr>
                 <w:rStyle w:val="Hyperlink"/>
@@ -1157,7 +1200,7 @@
                 <w:noProof/>
                 <w:webHidden/>
               </w:rPr>
-              <w:instrText xml:space="preserve"> PAGEREF _Toc152051940 \h </w:instrText>
+              <w:instrText xml:space="preserve"> PAGEREF _Toc153179487 \h </w:instrText>
             </w:r>
             <w:r>
               <w:rPr>
@@ -1201,7 +1244,7 @@
               <w14:ligatures w14:val="standardContextual"/>
             </w:rPr>
           </w:pPr>
-          <w:hyperlink w:anchor="_Toc152051941" w:history="1">
+          <w:hyperlink w:anchor="_Toc153179488" w:history="1">
             <w:r>
               <w:rPr>
                 <w:rStyle w:val="Hyperlink"/>
@@ -1229,7 +1272,7 @@
                 <w:noProof/>
                 <w:webHidden/>
               </w:rPr>
-              <w:instrText xml:space="preserve"> PAGEREF _Toc152051941 \h </w:instrText>
+              <w:instrText xml:space="preserve"> PAGEREF _Toc153179488 \h </w:instrText>
             </w:r>
             <w:r>
               <w:rPr>
@@ -1276,7 +1319,7 @@
               <w14:ligatures w14:val="standardContextual"/>
             </w:rPr>
           </w:pPr>
-          <w:hyperlink w:anchor="_Toc152051942" w:history="1">
+          <w:hyperlink w:anchor="_Toc153179489" w:history="1">
             <w:r>
               <w:rPr>
                 <w:rStyle w:val="Hyperlink"/>
@@ -1304,7 +1347,7 @@
                 <w:noProof/>
                 <w:webHidden/>
               </w:rPr>
-              <w:instrText xml:space="preserve"> PAGEREF _Toc152051942 \h </w:instrText>
+              <w:instrText xml:space="preserve"> PAGEREF _Toc153179489 \h </w:instrText>
             </w:r>
             <w:r>
               <w:rPr>
@@ -1351,7 +1394,7 @@
               <w14:ligatures w14:val="standardContextual"/>
             </w:rPr>
           </w:pPr>
-          <w:hyperlink w:anchor="_Toc152051943" w:history="1">
+          <w:hyperlink w:anchor="_Toc153179490" w:history="1">
             <w:r>
               <w:rPr>
                 <w:rStyle w:val="Hyperlink"/>
@@ -1379,7 +1422,7 @@
                 <w:noProof/>
                 <w:webHidden/>
               </w:rPr>
-              <w:instrText xml:space="preserve"> PAGEREF _Toc152051943 \h </w:instrText>
+              <w:instrText xml:space="preserve"> PAGEREF _Toc153179490 \h </w:instrText>
             </w:r>
             <w:r>
               <w:rPr>
@@ -1426,7 +1469,7 @@
               <w14:ligatures w14:val="standardContextual"/>
             </w:rPr>
           </w:pPr>
-          <w:hyperlink w:anchor="_Toc152051944" w:history="1">
+          <w:hyperlink w:anchor="_Toc153179491" w:history="1">
             <w:r>
               <w:rPr>
                 <w:rStyle w:val="Hyperlink"/>
@@ -1454,7 +1497,7 @@
                 <w:noProof/>
                 <w:webHidden/>
               </w:rPr>
-              <w:instrText xml:space="preserve"> PAGEREF _Toc152051944 \h </w:instrText>
+              <w:instrText xml:space="preserve"> PAGEREF _Toc153179491 \h </w:instrText>
             </w:r>
             <w:r>
               <w:rPr>
@@ -1501,7 +1544,7 @@
               <w14:ligatures w14:val="standardContextual"/>
             </w:rPr>
           </w:pPr>
-          <w:hyperlink w:anchor="_Toc152051945" w:history="1">
+          <w:hyperlink w:anchor="_Toc153179492" w:history="1">
             <w:r>
               <w:rPr>
                 <w:rStyle w:val="Hyperlink"/>
@@ -1529,7 +1572,7 @@
                 <w:noProof/>
                 <w:webHidden/>
               </w:rPr>
-              <w:instrText xml:space="preserve"> PAGEREF _Toc152051945 \h </w:instrText>
+              <w:instrText xml:space="preserve"> PAGEREF _Toc153179492 \h </w:instrText>
             </w:r>
             <w:r>
               <w:rPr>
@@ -1576,7 +1619,7 @@
               <w14:ligatures w14:val="standardContextual"/>
             </w:rPr>
           </w:pPr>
-          <w:hyperlink w:anchor="_Toc152051946" w:history="1">
+          <w:hyperlink w:anchor="_Toc153179493" w:history="1">
             <w:r>
               <w:rPr>
                 <w:rStyle w:val="Hyperlink"/>
@@ -1604,7 +1647,7 @@
                 <w:noProof/>
                 <w:webHidden/>
               </w:rPr>
-              <w:instrText xml:space="preserve"> PAGEREF _Toc152051946 \h </w:instrText>
+              <w:instrText xml:space="preserve"> PAGEREF _Toc153179493 \h </w:instrText>
             </w:r>
             <w:r>
               <w:rPr>
@@ -1651,7 +1694,7 @@
               <w14:ligatures w14:val="standardContextual"/>
             </w:rPr>
           </w:pPr>
-          <w:hyperlink w:anchor="_Toc152051947" w:history="1">
+          <w:hyperlink w:anchor="_Toc153179494" w:history="1">
             <w:r>
               <w:rPr>
                 <w:rStyle w:val="Hyperlink"/>
@@ -1679,7 +1722,7 @@
                 <w:noProof/>
                 <w:webHidden/>
               </w:rPr>
-              <w:instrText xml:space="preserve"> PAGEREF _Toc152051947 \h </w:instrText>
+              <w:instrText xml:space="preserve"> PAGEREF _Toc153179494 \h </w:instrText>
             </w:r>
             <w:r>
               <w:rPr>
@@ -1726,7 +1769,7 @@
               <w14:ligatures w14:val="standardContextual"/>
             </w:rPr>
           </w:pPr>
-          <w:hyperlink w:anchor="_Toc152051948" w:history="1">
+          <w:hyperlink w:anchor="_Toc153179495" w:history="1">
             <w:r>
               <w:rPr>
                 <w:rStyle w:val="Hyperlink"/>
@@ -1754,7 +1797,7 @@
                 <w:noProof/>
                 <w:webHidden/>
               </w:rPr>
-              <w:instrText xml:space="preserve"> PAGEREF _Toc152051948 \h </w:instrText>
+              <w:instrText xml:space="preserve"> PAGEREF _Toc153179495 \h </w:instrText>
             </w:r>
             <w:r>
               <w:rPr>
@@ -1798,7 +1841,7 @@
               <w14:ligatures w14:val="standardContextual"/>
             </w:rPr>
           </w:pPr>
-          <w:hyperlink w:anchor="_Toc152051949" w:history="1">
+          <w:hyperlink w:anchor="_Toc153179496" w:history="1">
             <w:r>
               <w:rPr>
                 <w:rStyle w:val="Hyperlink"/>
@@ -1826,7 +1869,7 @@
                 <w:noProof/>
                 <w:webHidden/>
               </w:rPr>
-              <w:instrText xml:space="preserve"> PAGEREF _Toc152051949 \h </w:instrText>
+              <w:instrText xml:space="preserve"> PAGEREF _Toc153179496 \h </w:instrText>
             </w:r>
             <w:r>
               <w:rPr>
@@ -1873,7 +1916,7 @@
               <w14:ligatures w14:val="standardContextual"/>
             </w:rPr>
           </w:pPr>
-          <w:hyperlink w:anchor="_Toc152051950" w:history="1">
+          <w:hyperlink w:anchor="_Toc153179497" w:history="1">
             <w:r>
               <w:rPr>
                 <w:rStyle w:val="Hyperlink"/>
@@ -1901,7 +1944,7 @@
                 <w:noProof/>
                 <w:webHidden/>
               </w:rPr>
-              <w:instrText xml:space="preserve"> PAGEREF _Toc152051950 \h </w:instrText>
+              <w:instrText xml:space="preserve"> PAGEREF _Toc153179497 \h </w:instrText>
             </w:r>
             <w:r>
               <w:rPr>
@@ -1945,7 +1988,7 @@
               <w14:ligatures w14:val="standardContextual"/>
             </w:rPr>
           </w:pPr>
-          <w:hyperlink w:anchor="_Toc152051951" w:history="1">
+          <w:hyperlink w:anchor="_Toc153179498" w:history="1">
             <w:r>
               <w:rPr>
                 <w:rStyle w:val="Hyperlink"/>
@@ -1973,7 +2016,7 @@
                 <w:noProof/>
                 <w:webHidden/>
               </w:rPr>
-              <w:instrText xml:space="preserve"> PAGEREF _Toc152051951 \h </w:instrText>
+              <w:instrText xml:space="preserve"> PAGEREF _Toc153179498 \h </w:instrText>
             </w:r>
             <w:r>
               <w:rPr>
@@ -2020,7 +2063,7 @@
               <w14:ligatures w14:val="standardContextual"/>
             </w:rPr>
           </w:pPr>
-          <w:hyperlink w:anchor="_Toc152051952" w:history="1">
+          <w:hyperlink w:anchor="_Toc153179499" w:history="1">
             <w:r>
               <w:rPr>
                 <w:rStyle w:val="Hyperlink"/>
@@ -2048,7 +2091,7 @@
                 <w:noProof/>
                 <w:webHidden/>
               </w:rPr>
-              <w:instrText xml:space="preserve"> PAGEREF _Toc152051952 \h </w:instrText>
+              <w:instrText xml:space="preserve"> PAGEREF _Toc153179499 \h </w:instrText>
             </w:r>
             <w:r>
               <w:rPr>
@@ -2095,7 +2138,7 @@
               <w14:ligatures w14:val="standardContextual"/>
             </w:rPr>
           </w:pPr>
-          <w:hyperlink w:anchor="_Toc152051953" w:history="1">
+          <w:hyperlink w:anchor="_Toc153179500" w:history="1">
             <w:r>
               <w:rPr>
                 <w:rStyle w:val="Hyperlink"/>
@@ -2123,7 +2166,7 @@
                 <w:noProof/>
                 <w:webHidden/>
               </w:rPr>
-              <w:instrText xml:space="preserve"> PAGEREF _Toc152051953 \h </w:instrText>
+              <w:instrText xml:space="preserve"> PAGEREF _Toc153179500 \h </w:instrText>
             </w:r>
             <w:r>
               <w:rPr>
@@ -2170,7 +2213,7 @@
               <w14:ligatures w14:val="standardContextual"/>
             </w:rPr>
           </w:pPr>
-          <w:hyperlink w:anchor="_Toc152051954" w:history="1">
+          <w:hyperlink w:anchor="_Toc153179501" w:history="1">
             <w:r>
               <w:rPr>
                 <w:rStyle w:val="Hyperlink"/>
@@ -2198,7 +2241,7 @@
                 <w:noProof/>
                 <w:webHidden/>
               </w:rPr>
-              <w:instrText xml:space="preserve"> PAGEREF _Toc152051954 \h </w:instrText>
+              <w:instrText xml:space="preserve"> PAGEREF _Toc153179501 \h </w:instrText>
             </w:r>
             <w:r>
               <w:rPr>
@@ -2245,7 +2288,7 @@
               <w14:ligatures w14:val="standardContextual"/>
             </w:rPr>
           </w:pPr>
-          <w:hyperlink w:anchor="_Toc152051955" w:history="1">
+          <w:hyperlink w:anchor="_Toc153179502" w:history="1">
             <w:r>
               <w:rPr>
                 <w:rStyle w:val="Hyperlink"/>
@@ -2273,7 +2316,7 @@
                 <w:noProof/>
                 <w:webHidden/>
               </w:rPr>
-              <w:instrText xml:space="preserve"> PAGEREF _Toc152051955 \h </w:instrText>
+              <w:instrText xml:space="preserve"> PAGEREF _Toc153179502 \h </w:instrText>
             </w:r>
             <w:r>
               <w:rPr>
@@ -2320,7 +2363,7 @@
               <w14:ligatures w14:val="standardContextual"/>
             </w:rPr>
           </w:pPr>
-          <w:hyperlink w:anchor="_Toc152051956" w:history="1">
+          <w:hyperlink w:anchor="_Toc153179503" w:history="1">
             <w:r>
               <w:rPr>
                 <w:rStyle w:val="Hyperlink"/>
@@ -2348,7 +2391,7 @@
                 <w:noProof/>
                 <w:webHidden/>
               </w:rPr>
-              <w:instrText xml:space="preserve"> PAGEREF _Toc152051956 \h </w:instrText>
+              <w:instrText xml:space="preserve"> PAGEREF _Toc153179503 \h </w:instrText>
             </w:r>
             <w:r>
               <w:rPr>
@@ -2395,7 +2438,7 @@
               <w14:ligatures w14:val="standardContextual"/>
             </w:rPr>
           </w:pPr>
-          <w:hyperlink w:anchor="_Toc152051957" w:history="1">
+          <w:hyperlink w:anchor="_Toc153179504" w:history="1">
             <w:r>
               <w:rPr>
                 <w:rStyle w:val="Hyperlink"/>
@@ -2423,7 +2466,7 @@
                 <w:noProof/>
                 <w:webHidden/>
               </w:rPr>
-              <w:instrText xml:space="preserve"> PAGEREF _Toc152051957 \h </w:instrText>
+              <w:instrText xml:space="preserve"> PAGEREF _Toc153179504 \h </w:instrText>
             </w:r>
             <w:r>
               <w:rPr>
@@ -2467,7 +2510,7 @@
               <w14:ligatures w14:val="standardContextual"/>
             </w:rPr>
           </w:pPr>
-          <w:hyperlink w:anchor="_Toc152051958" w:history="1">
+          <w:hyperlink w:anchor="_Toc153179505" w:history="1">
             <w:r>
               <w:rPr>
                 <w:rStyle w:val="Hyperlink"/>
@@ -2495,7 +2538,7 @@
                 <w:noProof/>
                 <w:webHidden/>
               </w:rPr>
-              <w:instrText xml:space="preserve"> PAGEREF _Toc152051958 \h </w:instrText>
+              <w:instrText xml:space="preserve"> PAGEREF _Toc153179505 \h </w:instrText>
             </w:r>
             <w:r>
               <w:rPr>
@@ -2542,7 +2585,7 @@
               <w14:ligatures w14:val="standardContextual"/>
             </w:rPr>
           </w:pPr>
-          <w:hyperlink w:anchor="_Toc152051959" w:history="1">
+          <w:hyperlink w:anchor="_Toc153179506" w:history="1">
             <w:r>
               <w:rPr>
                 <w:rStyle w:val="Hyperlink"/>
@@ -2570,7 +2613,7 @@
                 <w:noProof/>
                 <w:webHidden/>
               </w:rPr>
-              <w:instrText xml:space="preserve"> PAGEREF _Toc152051959 \h </w:instrText>
+              <w:instrText xml:space="preserve"> PAGEREF _Toc153179506 \h </w:instrText>
             </w:r>
             <w:r>
               <w:rPr>
@@ -2617,7 +2660,7 @@
               <w14:ligatures w14:val="standardContextual"/>
             </w:rPr>
           </w:pPr>
-          <w:hyperlink w:anchor="_Toc152051960" w:history="1">
+          <w:hyperlink w:anchor="_Toc153179507" w:history="1">
             <w:r>
               <w:rPr>
                 <w:rStyle w:val="Hyperlink"/>
@@ -2645,7 +2688,7 @@
                 <w:noProof/>
                 <w:webHidden/>
               </w:rPr>
-              <w:instrText xml:space="preserve"> PAGEREF _Toc152051960 \h </w:instrText>
+              <w:instrText xml:space="preserve"> PAGEREF _Toc153179507 \h </w:instrText>
             </w:r>
             <w:r>
               <w:rPr>
@@ -2689,7 +2732,7 @@
               <w14:ligatures w14:val="standardContextual"/>
             </w:rPr>
           </w:pPr>
-          <w:hyperlink w:anchor="_Toc152051961" w:history="1">
+          <w:hyperlink w:anchor="_Toc153179508" w:history="1">
             <w:r>
               <w:rPr>
                 <w:rStyle w:val="Hyperlink"/>
@@ -2717,7 +2760,7 @@
                 <w:noProof/>
                 <w:webHidden/>
               </w:rPr>
-              <w:instrText xml:space="preserve"> PAGEREF _Toc152051961 \h </w:instrText>
+              <w:instrText xml:space="preserve"> PAGEREF _Toc153179508 \h </w:instrText>
             </w:r>
             <w:r>
               <w:rPr>
@@ -2764,7 +2807,7 @@
               <w14:ligatures w14:val="standardContextual"/>
             </w:rPr>
           </w:pPr>
-          <w:hyperlink w:anchor="_Toc152051962" w:history="1">
+          <w:hyperlink w:anchor="_Toc153179509" w:history="1">
             <w:r>
               <w:rPr>
                 <w:rStyle w:val="Hyperlink"/>
@@ -2792,7 +2835,7 @@
                 <w:noProof/>
                 <w:webHidden/>
               </w:rPr>
-              <w:instrText xml:space="preserve"> PAGEREF _Toc152051962 \h </w:instrText>
+              <w:instrText xml:space="preserve"> PAGEREF _Toc153179509 \h </w:instrText>
             </w:r>
             <w:r>
               <w:rPr>
@@ -2839,7 +2882,7 @@
               <w14:ligatures w14:val="standardContextual"/>
             </w:rPr>
           </w:pPr>
-          <w:hyperlink w:anchor="_Toc152051963" w:history="1">
+          <w:hyperlink w:anchor="_Toc153179510" w:history="1">
             <w:r>
               <w:rPr>
                 <w:rStyle w:val="Hyperlink"/>
@@ -2867,7 +2910,7 @@
                 <w:noProof/>
                 <w:webHidden/>
               </w:rPr>
-              <w:instrText xml:space="preserve"> PAGEREF _Toc152051963 \h </w:instrText>
+              <w:instrText xml:space="preserve"> PAGEREF _Toc153179510 \h </w:instrText>
             </w:r>
             <w:r>
               <w:rPr>
@@ -2914,7 +2957,7 @@
               <w14:ligatures w14:val="standardContextual"/>
             </w:rPr>
           </w:pPr>
-          <w:hyperlink w:anchor="_Toc152051964" w:history="1">
+          <w:hyperlink w:anchor="_Toc153179511" w:history="1">
             <w:r>
               <w:rPr>
                 <w:rStyle w:val="Hyperlink"/>
@@ -2942,7 +2985,7 @@
                 <w:noProof/>
                 <w:webHidden/>
               </w:rPr>
-              <w:instrText xml:space="preserve"> PAGEREF _Toc152051964 \h </w:instrText>
+              <w:instrText xml:space="preserve"> PAGEREF _Toc153179511 \h </w:instrText>
             </w:r>
             <w:r>
               <w:rPr>
@@ -2989,7 +3032,7 @@
               <w14:ligatures w14:val="standardContextual"/>
             </w:rPr>
           </w:pPr>
-          <w:hyperlink w:anchor="_Toc152051965" w:history="1">
+          <w:hyperlink w:anchor="_Toc153179512" w:history="1">
             <w:r>
               <w:rPr>
                 <w:rStyle w:val="Hyperlink"/>
@@ -3017,7 +3060,7 @@
                 <w:noProof/>
                 <w:webHidden/>
               </w:rPr>
-              <w:instrText xml:space="preserve"> PAGEREF _Toc152051965 \h </w:instrText>
+              <w:instrText xml:space="preserve"> PAGEREF _Toc153179512 \h </w:instrText>
             </w:r>
             <w:r>
               <w:rPr>
@@ -3064,7 +3107,7 @@
               <w14:ligatures w14:val="standardContextual"/>
             </w:rPr>
           </w:pPr>
-          <w:hyperlink w:anchor="_Toc152051966" w:history="1">
+          <w:hyperlink w:anchor="_Toc153179513" w:history="1">
             <w:r>
               <w:rPr>
                 <w:rStyle w:val="Hyperlink"/>
@@ -3092,7 +3135,7 @@
                 <w:noProof/>
                 <w:webHidden/>
               </w:rPr>
-              <w:instrText xml:space="preserve"> PAGEREF _Toc152051966 \h </w:instrText>
+              <w:instrText xml:space="preserve"> PAGEREF _Toc153179513 \h </w:instrText>
             </w:r>
             <w:r>
               <w:rPr>
@@ -3136,7 +3179,7 @@
               <w14:ligatures w14:val="standardContextual"/>
             </w:rPr>
           </w:pPr>
-          <w:hyperlink w:anchor="_Toc152051967" w:history="1">
+          <w:hyperlink w:anchor="_Toc153179514" w:history="1">
             <w:r>
               <w:rPr>
                 <w:rStyle w:val="Hyperlink"/>
@@ -3164,7 +3207,7 @@
                 <w:noProof/>
                 <w:webHidden/>
               </w:rPr>
-              <w:instrText xml:space="preserve"> PAGEREF _Toc152051967 \h </w:instrText>
+              <w:instrText xml:space="preserve"> PAGEREF _Toc153179514 \h </w:instrText>
             </w:r>
             <w:r>
               <w:rPr>
@@ -3211,7 +3254,7 @@
               <w14:ligatures w14:val="standardContextual"/>
             </w:rPr>
           </w:pPr>
-          <w:hyperlink w:anchor="_Toc152051968" w:history="1">
+          <w:hyperlink w:anchor="_Toc153179515" w:history="1">
             <w:r>
               <w:rPr>
                 <w:rStyle w:val="Hyperlink"/>
@@ -3239,7 +3282,7 @@
                 <w:noProof/>
                 <w:webHidden/>
               </w:rPr>
-              <w:instrText xml:space="preserve"> PAGEREF _Toc152051968 \h </w:instrText>
+              <w:instrText xml:space="preserve"> PAGEREF _Toc153179515 \h </w:instrText>
             </w:r>
             <w:r>
               <w:rPr>
@@ -3283,7 +3326,7 @@
               <w14:ligatures w14:val="standardContextual"/>
             </w:rPr>
           </w:pPr>
-          <w:hyperlink w:anchor="_Toc152051969" w:history="1">
+          <w:hyperlink w:anchor="_Toc153179516" w:history="1">
             <w:r>
               <w:rPr>
                 <w:rStyle w:val="Hyperlink"/>
@@ -3311,7 +3354,7 @@
                 <w:noProof/>
                 <w:webHidden/>
               </w:rPr>
-              <w:instrText xml:space="preserve"> PAGEREF _Toc152051969 \h </w:instrText>
+              <w:instrText xml:space="preserve"> PAGEREF _Toc153179516 \h </w:instrText>
             </w:r>
             <w:r>
               <w:rPr>
@@ -3358,7 +3401,7 @@
               <w14:ligatures w14:val="standardContextual"/>
             </w:rPr>
           </w:pPr>
-          <w:hyperlink w:anchor="_Toc152051970" w:history="1">
+          <w:hyperlink w:anchor="_Toc153179517" w:history="1">
             <w:r>
               <w:rPr>
                 <w:rStyle w:val="Hyperlink"/>
@@ -3386,7 +3429,7 @@
                 <w:noProof/>
                 <w:webHidden/>
               </w:rPr>
-              <w:instrText xml:space="preserve"> PAGEREF _Toc152051970 \h </w:instrText>
+              <w:instrText xml:space="preserve"> PAGEREF _Toc153179517 \h </w:instrText>
             </w:r>
             <w:r>
               <w:rPr>
@@ -3430,7 +3473,7 @@
               <w14:ligatures w14:val="standardContextual"/>
             </w:rPr>
           </w:pPr>
-          <w:hyperlink w:anchor="_Toc152051971" w:history="1">
+          <w:hyperlink w:anchor="_Toc153179518" w:history="1">
             <w:r>
               <w:rPr>
                 <w:rStyle w:val="Hyperlink"/>
@@ -3458,7 +3501,7 @@
                 <w:noProof/>
                 <w:webHidden/>
               </w:rPr>
-              <w:instrText xml:space="preserve"> PAGEREF _Toc152051971 \h </w:instrText>
+              <w:instrText xml:space="preserve"> PAGEREF _Toc153179518 \h </w:instrText>
             </w:r>
             <w:r>
               <w:rPr>
@@ -3505,7 +3548,7 @@
               <w14:ligatures w14:val="standardContextual"/>
             </w:rPr>
           </w:pPr>
-          <w:hyperlink w:anchor="_Toc152051972" w:history="1">
+          <w:hyperlink w:anchor="_Toc153179519" w:history="1">
             <w:r>
               <w:rPr>
                 <w:rStyle w:val="Hyperlink"/>
@@ -3533,7 +3576,7 @@
                 <w:noProof/>
                 <w:webHidden/>
               </w:rPr>
-              <w:instrText xml:space="preserve"> PAGEREF _Toc152051972 \h </w:instrText>
+              <w:instrText xml:space="preserve"> PAGEREF _Toc153179519 \h </w:instrText>
             </w:r>
             <w:r>
               <w:rPr>
@@ -3580,7 +3623,7 @@
               <w14:ligatures w14:val="standardContextual"/>
             </w:rPr>
           </w:pPr>
-          <w:hyperlink w:anchor="_Toc152051973" w:history="1">
+          <w:hyperlink w:anchor="_Toc153179520" w:history="1">
             <w:r>
               <w:rPr>
                 <w:rStyle w:val="Hyperlink"/>
@@ -3608,7 +3651,7 @@
                 <w:noProof/>
                 <w:webHidden/>
               </w:rPr>
-              <w:instrText xml:space="preserve"> PAGEREF _Toc152051973 \h </w:instrText>
+              <w:instrText xml:space="preserve"> PAGEREF _Toc153179520 \h </w:instrText>
             </w:r>
             <w:r>
               <w:rPr>
@@ -3652,7 +3695,7 @@
               <w14:ligatures w14:val="standardContextual"/>
             </w:rPr>
           </w:pPr>
-          <w:hyperlink w:anchor="_Toc152051974" w:history="1">
+          <w:hyperlink w:anchor="_Toc153179521" w:history="1">
             <w:r>
               <w:rPr>
                 <w:rStyle w:val="Hyperlink"/>
@@ -3680,7 +3723,7 @@
                 <w:noProof/>
                 <w:webHidden/>
               </w:rPr>
-              <w:instrText xml:space="preserve"> PAGEREF _Toc152051974 \h </w:instrText>
+              <w:instrText xml:space="preserve"> PAGEREF _Toc153179521 \h </w:instrText>
             </w:r>
             <w:r>
               <w:rPr>
@@ -3727,7 +3770,7 @@
               <w14:ligatures w14:val="standardContextual"/>
             </w:rPr>
           </w:pPr>
-          <w:hyperlink w:anchor="_Toc152051975" w:history="1">
+          <w:hyperlink w:anchor="_Toc153179522" w:history="1">
             <w:r>
               <w:rPr>
                 <w:rStyle w:val="Hyperlink"/>
@@ -3755,7 +3798,7 @@
                 <w:noProof/>
                 <w:webHidden/>
               </w:rPr>
-              <w:instrText xml:space="preserve"> PAGEREF _Toc152051975 \h </w:instrText>
+              <w:instrText xml:space="preserve"> PAGEREF _Toc153179522 \h </w:instrText>
             </w:r>
             <w:r>
               <w:rPr>
@@ -3802,7 +3845,7 @@
               <w14:ligatures w14:val="standardContextual"/>
             </w:rPr>
           </w:pPr>
-          <w:hyperlink w:anchor="_Toc152051976" w:history="1">
+          <w:hyperlink w:anchor="_Toc153179523" w:history="1">
             <w:r>
               <w:rPr>
                 <w:rStyle w:val="Hyperlink"/>
@@ -3830,7 +3873,7 @@
                 <w:noProof/>
                 <w:webHidden/>
               </w:rPr>
-              <w:instrText xml:space="preserve"> PAGEREF _Toc152051976 \h </w:instrText>
+              <w:instrText xml:space="preserve"> PAGEREF _Toc153179523 \h </w:instrText>
             </w:r>
             <w:r>
               <w:rPr>
@@ -3874,7 +3917,7 @@
               <w14:ligatures w14:val="standardContextual"/>
             </w:rPr>
           </w:pPr>
-          <w:hyperlink w:anchor="_Toc152051977" w:history="1">
+          <w:hyperlink w:anchor="_Toc153179524" w:history="1">
             <w:r>
               <w:rPr>
                 <w:rStyle w:val="Hyperlink"/>
@@ -3902,7 +3945,7 @@
                 <w:noProof/>
                 <w:webHidden/>
               </w:rPr>
-              <w:instrText xml:space="preserve"> PAGEREF _Toc152051977 \h </w:instrText>
+              <w:instrText xml:space="preserve"> PAGEREF _Toc153179524 \h </w:instrText>
             </w:r>
             <w:r>
               <w:rPr>
@@ -3949,7 +3992,7 @@
               <w14:ligatures w14:val="standardContextual"/>
             </w:rPr>
           </w:pPr>
-          <w:hyperlink w:anchor="_Toc152051978" w:history="1">
+          <w:hyperlink w:anchor="_Toc153179525" w:history="1">
             <w:r>
               <w:rPr>
                 <w:rStyle w:val="Hyperlink"/>
@@ -3977,7 +4020,7 @@
                 <w:noProof/>
                 <w:webHidden/>
               </w:rPr>
-              <w:instrText xml:space="preserve"> PAGEREF _Toc152051978 \h </w:instrText>
+              <w:instrText xml:space="preserve"> PAGEREF _Toc153179525 \h </w:instrText>
             </w:r>
             <w:r>
               <w:rPr>
@@ -4024,7 +4067,7 @@
               <w14:ligatures w14:val="standardContextual"/>
             </w:rPr>
           </w:pPr>
-          <w:hyperlink w:anchor="_Toc152051979" w:history="1">
+          <w:hyperlink w:anchor="_Toc153179526" w:history="1">
             <w:r>
               <w:rPr>
                 <w:rStyle w:val="Hyperlink"/>
@@ -4052,7 +4095,7 @@
                 <w:noProof/>
                 <w:webHidden/>
               </w:rPr>
-              <w:instrText xml:space="preserve"> PAGEREF _Toc152051979 \h </w:instrText>
+              <w:instrText xml:space="preserve"> PAGEREF _Toc153179526 \h </w:instrText>
             </w:r>
             <w:r>
               <w:rPr>
@@ -4096,7 +4139,7 @@
               <w14:ligatures w14:val="standardContextual"/>
             </w:rPr>
           </w:pPr>
-          <w:hyperlink w:anchor="_Toc152051980" w:history="1">
+          <w:hyperlink w:anchor="_Toc153179527" w:history="1">
             <w:r>
               <w:rPr>
                 <w:rStyle w:val="Hyperlink"/>
@@ -4124,7 +4167,7 @@
                 <w:noProof/>
                 <w:webHidden/>
               </w:rPr>
-              <w:instrText xml:space="preserve"> PAGEREF _Toc152051980 \h </w:instrText>
+              <w:instrText xml:space="preserve"> PAGEREF _Toc153179527 \h </w:instrText>
             </w:r>
             <w:r>
               <w:rPr>
@@ -4171,7 +4214,7 @@
               <w14:ligatures w14:val="standardContextual"/>
             </w:rPr>
           </w:pPr>
-          <w:hyperlink w:anchor="_Toc152051981" w:history="1">
+          <w:hyperlink w:anchor="_Toc153179528" w:history="1">
             <w:r>
               <w:rPr>
                 <w:rStyle w:val="Hyperlink"/>
@@ -4199,7 +4242,7 @@
                 <w:noProof/>
                 <w:webHidden/>
               </w:rPr>
-              <w:instrText xml:space="preserve"> PAGEREF _Toc152051981 \h </w:instrText>
+              <w:instrText xml:space="preserve"> PAGEREF _Toc153179528 \h </w:instrText>
             </w:r>
             <w:r>
               <w:rPr>
@@ -4243,7 +4286,7 @@
               <w14:ligatures w14:val="standardContextual"/>
             </w:rPr>
           </w:pPr>
-          <w:hyperlink w:anchor="_Toc152051982" w:history="1">
+          <w:hyperlink w:anchor="_Toc153179529" w:history="1">
             <w:r>
               <w:rPr>
                 <w:rStyle w:val="Hyperlink"/>
@@ -4271,7 +4314,7 @@
                 <w:noProof/>
                 <w:webHidden/>
               </w:rPr>
-              <w:instrText xml:space="preserve"> PAGEREF _Toc152051982 \h </w:instrText>
+              <w:instrText xml:space="preserve"> PAGEREF _Toc153179529 \h </w:instrText>
             </w:r>
             <w:r>
               <w:rPr>
@@ -4318,7 +4361,7 @@
               <w14:ligatures w14:val="standardContextual"/>
             </w:rPr>
           </w:pPr>
-          <w:hyperlink w:anchor="_Toc152051983" w:history="1">
+          <w:hyperlink w:anchor="_Toc153179530" w:history="1">
             <w:r>
               <w:rPr>
                 <w:rStyle w:val="Hyperlink"/>
@@ -4346,7 +4389,7 @@
                 <w:noProof/>
                 <w:webHidden/>
               </w:rPr>
-              <w:instrText xml:space="preserve"> PAGEREF _Toc152051983 \h </w:instrText>
+              <w:instrText xml:space="preserve"> PAGEREF _Toc153179530 \h </w:instrText>
             </w:r>
             <w:r>
               <w:rPr>
@@ -4390,7 +4433,7 @@
               <w14:ligatures w14:val="standardContextual"/>
             </w:rPr>
           </w:pPr>
-          <w:hyperlink w:anchor="_Toc152051984" w:history="1">
+          <w:hyperlink w:anchor="_Toc153179531" w:history="1">
             <w:r>
               <w:rPr>
                 <w:rStyle w:val="Hyperlink"/>
@@ -4418,7 +4461,7 @@
                 <w:noProof/>
                 <w:webHidden/>
               </w:rPr>
-              <w:instrText xml:space="preserve"> PAGEREF _Toc152051984 \h </w:instrText>
+              <w:instrText xml:space="preserve"> PAGEREF _Toc153179531 \h </w:instrText>
             </w:r>
             <w:r>
               <w:rPr>
@@ -4465,7 +4508,7 @@
               <w14:ligatures w14:val="standardContextual"/>
             </w:rPr>
           </w:pPr>
-          <w:hyperlink w:anchor="_Toc152051985" w:history="1">
+          <w:hyperlink w:anchor="_Toc153179532" w:history="1">
             <w:r>
               <w:rPr>
                 <w:rStyle w:val="Hyperlink"/>
@@ -4493,7 +4536,7 @@
                 <w:noProof/>
                 <w:webHidden/>
               </w:rPr>
-              <w:instrText xml:space="preserve"> PAGEREF _Toc152051985 \h </w:instrText>
+              <w:instrText xml:space="preserve"> PAGEREF _Toc153179532 \h </w:instrText>
             </w:r>
             <w:r>
               <w:rPr>
@@ -4540,7 +4583,7 @@
               <w14:ligatures w14:val="standardContextual"/>
             </w:rPr>
           </w:pPr>
-          <w:hyperlink w:anchor="_Toc152051986" w:history="1">
+          <w:hyperlink w:anchor="_Toc153179533" w:history="1">
             <w:r>
               <w:rPr>
                 <w:rStyle w:val="Hyperlink"/>
@@ -4568,7 +4611,7 @@
                 <w:noProof/>
                 <w:webHidden/>
               </w:rPr>
-              <w:instrText xml:space="preserve"> PAGEREF _Toc152051986 \h </w:instrText>
+              <w:instrText xml:space="preserve"> PAGEREF _Toc153179533 \h </w:instrText>
             </w:r>
             <w:r>
               <w:rPr>
@@ -4612,7 +4655,7 @@
               <w14:ligatures w14:val="standardContextual"/>
             </w:rPr>
           </w:pPr>
-          <w:hyperlink w:anchor="_Toc152051987" w:history="1">
+          <w:hyperlink w:anchor="_Toc153179534" w:history="1">
             <w:r>
               <w:rPr>
                 <w:rStyle w:val="Hyperlink"/>
@@ -4640,7 +4683,7 @@
                 <w:noProof/>
                 <w:webHidden/>
               </w:rPr>
-              <w:instrText xml:space="preserve"> PAGEREF _Toc152051987 \h </w:instrText>
+              <w:instrText xml:space="preserve"> PAGEREF _Toc153179534 \h </w:instrText>
             </w:r>
             <w:r>
               <w:rPr>
@@ -4687,7 +4730,7 @@
               <w14:ligatures w14:val="standardContextual"/>
             </w:rPr>
           </w:pPr>
-          <w:hyperlink w:anchor="_Toc152051988" w:history="1">
+          <w:hyperlink w:anchor="_Toc153179535" w:history="1">
             <w:r>
               <w:rPr>
                 <w:rStyle w:val="Hyperlink"/>
@@ -4715,7 +4758,7 @@
                 <w:noProof/>
                 <w:webHidden/>
               </w:rPr>
-              <w:instrText xml:space="preserve"> PAGEREF _Toc152051988 \h </w:instrText>
+              <w:instrText xml:space="preserve"> PAGEREF _Toc153179535 \h </w:instrText>
             </w:r>
             <w:r>
               <w:rPr>
@@ -4759,7 +4802,7 @@
               <w14:ligatures w14:val="standardContextual"/>
             </w:rPr>
           </w:pPr>
-          <w:hyperlink w:anchor="_Toc152051989" w:history="1">
+          <w:hyperlink w:anchor="_Toc153179536" w:history="1">
             <w:r>
               <w:rPr>
                 <w:rStyle w:val="Hyperlink"/>
@@ -4787,7 +4830,7 @@
                 <w:noProof/>
                 <w:webHidden/>
               </w:rPr>
-              <w:instrText xml:space="preserve"> PAGEREF _Toc152051989 \h </w:instrText>
+              <w:instrText xml:space="preserve"> PAGEREF _Toc153179536 \h </w:instrText>
             </w:r>
             <w:r>
               <w:rPr>
@@ -4834,7 +4877,7 @@
               <w14:ligatures w14:val="standardContextual"/>
             </w:rPr>
           </w:pPr>
-          <w:hyperlink w:anchor="_Toc152051990" w:history="1">
+          <w:hyperlink w:anchor="_Toc153179537" w:history="1">
             <w:r>
               <w:rPr>
                 <w:rStyle w:val="Hyperlink"/>
@@ -4862,7 +4905,7 @@
                 <w:noProof/>
                 <w:webHidden/>
               </w:rPr>
-              <w:instrText xml:space="preserve"> PAGEREF _Toc152051990 \h </w:instrText>
+              <w:instrText xml:space="preserve"> PAGEREF _Toc153179537 \h </w:instrText>
             </w:r>
             <w:r>
               <w:rPr>
@@ -4909,7 +4952,7 @@
               <w14:ligatures w14:val="standardContextual"/>
             </w:rPr>
           </w:pPr>
-          <w:hyperlink w:anchor="_Toc152051991" w:history="1">
+          <w:hyperlink w:anchor="_Toc153179538" w:history="1">
             <w:r>
               <w:rPr>
                 <w:rStyle w:val="Hyperlink"/>
@@ -4937,7 +4980,7 @@
                 <w:noProof/>
                 <w:webHidden/>
               </w:rPr>
-              <w:instrText xml:space="preserve"> PAGEREF _Toc152051991 \h </w:instrText>
+              <w:instrText xml:space="preserve"> PAGEREF _Toc153179538 \h </w:instrText>
             </w:r>
             <w:r>
               <w:rPr>
@@ -4984,7 +5027,7 @@
               <w14:ligatures w14:val="standardContextual"/>
             </w:rPr>
           </w:pPr>
-          <w:hyperlink w:anchor="_Toc152051992" w:history="1">
+          <w:hyperlink w:anchor="_Toc153179539" w:history="1">
             <w:r>
               <w:rPr>
                 <w:rStyle w:val="Hyperlink"/>
@@ -5012,7 +5055,7 @@
                 <w:noProof/>
                 <w:webHidden/>
               </w:rPr>
-              <w:instrText xml:space="preserve"> PAGEREF _Toc152051992 \h </w:instrText>
+              <w:instrText xml:space="preserve"> PAGEREF _Toc153179539 \h </w:instrText>
             </w:r>
             <w:r>
               <w:rPr>
@@ -5059,7 +5102,7 @@
               <w14:ligatures w14:val="standardContextual"/>
             </w:rPr>
           </w:pPr>
-          <w:hyperlink w:anchor="_Toc152051993" w:history="1">
+          <w:hyperlink w:anchor="_Toc153179540" w:history="1">
             <w:r>
               <w:rPr>
                 <w:rStyle w:val="Hyperlink"/>
@@ -5087,7 +5130,7 @@
                 <w:noProof/>
                 <w:webHidden/>
               </w:rPr>
-              <w:instrText xml:space="preserve"> PAGEREF _Toc152051993 \h </w:instrText>
+              <w:instrText xml:space="preserve"> PAGEREF _Toc153179540 \h </w:instrText>
             </w:r>
             <w:r>
               <w:rPr>
@@ -5134,7 +5177,7 @@
               <w14:ligatures w14:val="standardContextual"/>
             </w:rPr>
           </w:pPr>
-          <w:hyperlink w:anchor="_Toc152051994" w:history="1">
+          <w:hyperlink w:anchor="_Toc153179541" w:history="1">
             <w:r>
               <w:rPr>
                 <w:rStyle w:val="Hyperlink"/>
@@ -5162,7 +5205,7 @@
                 <w:noProof/>
                 <w:webHidden/>
               </w:rPr>
-              <w:instrText xml:space="preserve"> PAGEREF _Toc152051994 \h </w:instrText>
+              <w:instrText xml:space="preserve"> PAGEREF _Toc153179541 \h </w:instrText>
             </w:r>
             <w:r>
               <w:rPr>
@@ -5206,7 +5249,7 @@
               <w14:ligatures w14:val="standardContextual"/>
             </w:rPr>
           </w:pPr>
-          <w:hyperlink w:anchor="_Toc152051995" w:history="1">
+          <w:hyperlink w:anchor="_Toc153179542" w:history="1">
             <w:r>
               <w:rPr>
                 <w:rStyle w:val="Hyperlink"/>
@@ -5234,7 +5277,7 @@
                 <w:noProof/>
                 <w:webHidden/>
               </w:rPr>
-              <w:instrText xml:space="preserve"> PAGEREF _Toc152051995 \h </w:instrText>
+              <w:instrText xml:space="preserve"> PAGEREF _Toc153179542 \h </w:instrText>
             </w:r>
             <w:r>
               <w:rPr>
@@ -5281,7 +5324,7 @@
               <w14:ligatures w14:val="standardContextual"/>
             </w:rPr>
           </w:pPr>
-          <w:hyperlink w:anchor="_Toc152051996" w:history="1">
+          <w:hyperlink w:anchor="_Toc153179543" w:history="1">
             <w:r>
               <w:rPr>
                 <w:rStyle w:val="Hyperlink"/>
@@ -5309,7 +5352,7 @@
                 <w:noProof/>
                 <w:webHidden/>
               </w:rPr>
-              <w:instrText xml:space="preserve"> PAGEREF _Toc152051996 \h </w:instrText>
+              <w:instrText xml:space="preserve"> PAGEREF _Toc153179543 \h </w:instrText>
             </w:r>
             <w:r>
               <w:rPr>
@@ -5353,7 +5396,7 @@
               <w14:ligatures w14:val="standardContextual"/>
             </w:rPr>
           </w:pPr>
-          <w:hyperlink w:anchor="_Toc152051997" w:history="1">
+          <w:hyperlink w:anchor="_Toc153179544" w:history="1">
             <w:r>
               <w:rPr>
                 <w:rStyle w:val="Hyperlink"/>
@@ -5381,7 +5424,7 @@
                 <w:noProof/>
                 <w:webHidden/>
               </w:rPr>
-              <w:instrText xml:space="preserve"> PAGEREF _Toc152051997 \h </w:instrText>
+              <w:instrText xml:space="preserve"> PAGEREF _Toc153179544 \h </w:instrText>
             </w:r>
             <w:r>
               <w:rPr>
@@ -5428,7 +5471,7 @@
               <w14:ligatures w14:val="standardContextual"/>
             </w:rPr>
           </w:pPr>
-          <w:hyperlink w:anchor="_Toc152051998" w:history="1">
+          <w:hyperlink w:anchor="_Toc153179545" w:history="1">
             <w:r>
               <w:rPr>
                 <w:rStyle w:val="Hyperlink"/>
@@ -5456,7 +5499,7 @@
                 <w:noProof/>
                 <w:webHidden/>
               </w:rPr>
-              <w:instrText xml:space="preserve"> PAGEREF _Toc152051998 \h </w:instrText>
+              <w:instrText xml:space="preserve"> PAGEREF _Toc153179545 \h </w:instrText>
             </w:r>
             <w:r>
               <w:rPr>
@@ -5503,7 +5546,7 @@
               <w14:ligatures w14:val="standardContextual"/>
             </w:rPr>
           </w:pPr>
-          <w:hyperlink w:anchor="_Toc152051999" w:history="1">
+          <w:hyperlink w:anchor="_Toc153179546" w:history="1">
             <w:r>
               <w:rPr>
                 <w:rStyle w:val="Hyperlink"/>
@@ -5531,7 +5574,7 @@
                 <w:noProof/>
                 <w:webHidden/>
               </w:rPr>
-              <w:instrText xml:space="preserve"> PAGEREF _Toc152051999 \h </w:instrText>
+              <w:instrText xml:space="preserve"> PAGEREF _Toc153179546 \h </w:instrText>
             </w:r>
             <w:r>
               <w:rPr>
@@ -5578,7 +5621,7 @@
               <w14:ligatures w14:val="standardContextual"/>
             </w:rPr>
           </w:pPr>
-          <w:hyperlink w:anchor="_Toc152052000" w:history="1">
+          <w:hyperlink w:anchor="_Toc153179547" w:history="1">
             <w:r>
               <w:rPr>
                 <w:rStyle w:val="Hyperlink"/>
@@ -5606,7 +5649,7 @@
                 <w:noProof/>
                 <w:webHidden/>
               </w:rPr>
-              <w:instrText xml:space="preserve"> PAGEREF _Toc152052000 \h </w:instrText>
+              <w:instrText xml:space="preserve"> PAGEREF _Toc153179547 \h </w:instrText>
             </w:r>
             <w:r>
               <w:rPr>
@@ -5653,7 +5696,7 @@
               <w14:ligatures w14:val="standardContextual"/>
             </w:rPr>
           </w:pPr>
-          <w:hyperlink w:anchor="_Toc152052001" w:history="1">
+          <w:hyperlink w:anchor="_Toc153179548" w:history="1">
             <w:r>
               <w:rPr>
                 <w:rStyle w:val="Hyperlink"/>
@@ -5681,7 +5724,7 @@
                 <w:noProof/>
                 <w:webHidden/>
               </w:rPr>
-              <w:instrText xml:space="preserve"> PAGEREF _Toc152052001 \h </w:instrText>
+              <w:instrText xml:space="preserve"> PAGEREF _Toc153179548 \h </w:instrText>
             </w:r>
             <w:r>
               <w:rPr>
@@ -5728,7 +5771,7 @@
               <w14:ligatures w14:val="standardContextual"/>
             </w:rPr>
           </w:pPr>
-          <w:hyperlink w:anchor="_Toc152052002" w:history="1">
+          <w:hyperlink w:anchor="_Toc153179549" w:history="1">
             <w:r>
               <w:rPr>
                 <w:rStyle w:val="Hyperlink"/>
@@ -5756,7 +5799,7 @@
                 <w:noProof/>
                 <w:webHidden/>
               </w:rPr>
-              <w:instrText xml:space="preserve"> PAGEREF _Toc152052002 \h </w:instrText>
+              <w:instrText xml:space="preserve"> PAGEREF _Toc153179549 \h </w:instrText>
             </w:r>
             <w:r>
               <w:rPr>
@@ -5803,7 +5846,7 @@
               <w14:ligatures w14:val="standardContextual"/>
             </w:rPr>
           </w:pPr>
-          <w:hyperlink w:anchor="_Toc152052003" w:history="1">
+          <w:hyperlink w:anchor="_Toc153179550" w:history="1">
             <w:r>
               <w:rPr>
                 <w:rStyle w:val="Hyperlink"/>
@@ -5831,7 +5874,7 @@
                 <w:noProof/>
                 <w:webHidden/>
               </w:rPr>
-              <w:instrText xml:space="preserve"> PAGEREF _Toc152052003 \h </w:instrText>
+              <w:instrText xml:space="preserve"> PAGEREF _Toc153179550 \h </w:instrText>
             </w:r>
             <w:r>
               <w:rPr>
@@ -5875,7 +5918,7 @@
               <w14:ligatures w14:val="standardContextual"/>
             </w:rPr>
           </w:pPr>
-          <w:hyperlink w:anchor="_Toc152052004" w:history="1">
+          <w:hyperlink w:anchor="_Toc153179551" w:history="1">
             <w:r>
               <w:rPr>
                 <w:rStyle w:val="Hyperlink"/>
@@ -5903,7 +5946,7 @@
                 <w:noProof/>
                 <w:webHidden/>
               </w:rPr>
-              <w:instrText xml:space="preserve"> PAGEREF _Toc152052004 \h </w:instrText>
+              <w:instrText xml:space="preserve"> PAGEREF _Toc153179551 \h </w:instrText>
             </w:r>
             <w:r>
               <w:rPr>
@@ -5950,7 +5993,7 @@
               <w14:ligatures w14:val="standardContextual"/>
             </w:rPr>
           </w:pPr>
-          <w:hyperlink w:anchor="_Toc152052005" w:history="1">
+          <w:hyperlink w:anchor="_Toc153179552" w:history="1">
             <w:r>
               <w:rPr>
                 <w:rStyle w:val="Hyperlink"/>
@@ -5978,7 +6021,7 @@
                 <w:noProof/>
                 <w:webHidden/>
               </w:rPr>
-              <w:instrText xml:space="preserve"> PAGEREF _Toc152052005 \h </w:instrText>
+              <w:instrText xml:space="preserve"> PAGEREF _Toc153179552 \h </w:instrText>
             </w:r>
             <w:r>
               <w:rPr>
@@ -6022,7 +6065,7 @@
               <w14:ligatures w14:val="standardContextual"/>
             </w:rPr>
           </w:pPr>
-          <w:hyperlink w:anchor="_Toc152052006" w:history="1">
+          <w:hyperlink w:anchor="_Toc153179553" w:history="1">
             <w:r>
               <w:rPr>
                 <w:rStyle w:val="Hyperlink"/>
@@ -6050,7 +6093,7 @@
                 <w:noProof/>
                 <w:webHidden/>
               </w:rPr>
-              <w:instrText xml:space="preserve"> PAGEREF _Toc152052006 \h </w:instrText>
+              <w:instrText xml:space="preserve"> PAGEREF _Toc153179553 \h </w:instrText>
             </w:r>
             <w:r>
               <w:rPr>
@@ -6097,7 +6140,7 @@
               <w14:ligatures w14:val="standardContextual"/>
             </w:rPr>
           </w:pPr>
-          <w:hyperlink w:anchor="_Toc152052007" w:history="1">
+          <w:hyperlink w:anchor="_Toc153179554" w:history="1">
             <w:r>
               <w:rPr>
                 <w:rStyle w:val="Hyperlink"/>
@@ -6125,7 +6168,7 @@
                 <w:noProof/>
                 <w:webHidden/>
               </w:rPr>
-              <w:instrText xml:space="preserve"> PAGEREF _Toc152052007 \h </w:instrText>
+              <w:instrText xml:space="preserve"> PAGEREF _Toc153179554 \h </w:instrText>
             </w:r>
             <w:r>
               <w:rPr>
@@ -6172,7 +6215,7 @@
               <w14:ligatures w14:val="standardContextual"/>
             </w:rPr>
           </w:pPr>
-          <w:hyperlink w:anchor="_Toc152052008" w:history="1">
+          <w:hyperlink w:anchor="_Toc153179555" w:history="1">
             <w:r>
               <w:rPr>
                 <w:rStyle w:val="Hyperlink"/>
@@ -6200,7 +6243,7 @@
                 <w:noProof/>
                 <w:webHidden/>
               </w:rPr>
-              <w:instrText xml:space="preserve"> PAGEREF _Toc152052008 \h </w:instrText>
+              <w:instrText xml:space="preserve"> PAGEREF _Toc153179555 \h </w:instrText>
             </w:r>
             <w:r>
               <w:rPr>
@@ -6244,7 +6287,7 @@
               <w14:ligatures w14:val="standardContextual"/>
             </w:rPr>
           </w:pPr>
-          <w:hyperlink w:anchor="_Toc152052009" w:history="1">
+          <w:hyperlink w:anchor="_Toc153179556" w:history="1">
             <w:r>
               <w:rPr>
                 <w:rStyle w:val="Hyperlink"/>
@@ -6272,7 +6315,7 @@
                 <w:noProof/>
                 <w:webHidden/>
               </w:rPr>
-              <w:instrText xml:space="preserve"> PAGEREF _Toc152052009 \h </w:instrText>
+              <w:instrText xml:space="preserve"> PAGEREF _Toc153179556 \h </w:instrText>
             </w:r>
             <w:r>
               <w:rPr>
@@ -6319,7 +6362,7 @@
               <w14:ligatures w14:val="standardContextual"/>
             </w:rPr>
           </w:pPr>
-          <w:hyperlink w:anchor="_Toc152052010" w:history="1">
+          <w:hyperlink w:anchor="_Toc153179557" w:history="1">
             <w:r>
               <w:rPr>
                 <w:rStyle w:val="Hyperlink"/>
@@ -6347,7 +6390,7 @@
                 <w:noProof/>
                 <w:webHidden/>
               </w:rPr>
-              <w:instrText xml:space="preserve"> PAGEREF _Toc152052010 \h </w:instrText>
+              <w:instrText xml:space="preserve"> PAGEREF _Toc153179557 \h </w:instrText>
             </w:r>
             <w:r>
               <w:rPr>
@@ -6394,7 +6437,7 @@
               <w14:ligatures w14:val="standardContextual"/>
             </w:rPr>
           </w:pPr>
-          <w:hyperlink w:anchor="_Toc152052011" w:history="1">
+          <w:hyperlink w:anchor="_Toc153179558" w:history="1">
             <w:r>
               <w:rPr>
                 <w:rStyle w:val="Hyperlink"/>
@@ -6422,7 +6465,7 @@
                 <w:noProof/>
                 <w:webHidden/>
               </w:rPr>
-              <w:instrText xml:space="preserve"> PAGEREF _Toc152052011 \h </w:instrText>
+              <w:instrText xml:space="preserve"> PAGEREF _Toc153179558 \h </w:instrText>
             </w:r>
             <w:r>
               <w:rPr>
@@ -6466,7 +6509,7 @@
               <w14:ligatures w14:val="standardContextual"/>
             </w:rPr>
           </w:pPr>
-          <w:hyperlink w:anchor="_Toc152052012" w:history="1">
+          <w:hyperlink w:anchor="_Toc153179559" w:history="1">
             <w:r>
               <w:rPr>
                 <w:rStyle w:val="Hyperlink"/>
@@ -6494,7 +6537,7 @@
                 <w:noProof/>
                 <w:webHidden/>
               </w:rPr>
-              <w:instrText xml:space="preserve"> PAGEREF _Toc152052012 \h </w:instrText>
+              <w:instrText xml:space="preserve"> PAGEREF _Toc153179559 \h </w:instrText>
             </w:r>
             <w:r>
               <w:rPr>
@@ -6541,7 +6584,7 @@
               <w14:ligatures w14:val="standardContextual"/>
             </w:rPr>
           </w:pPr>
-          <w:hyperlink w:anchor="_Toc152052013" w:history="1">
+          <w:hyperlink w:anchor="_Toc153179560" w:history="1">
             <w:r>
               <w:rPr>
                 <w:rStyle w:val="Hyperlink"/>
@@ -6569,7 +6612,7 @@
                 <w:noProof/>
                 <w:webHidden/>
               </w:rPr>
-              <w:instrText xml:space="preserve"> PAGEREF _Toc152052013 \h </w:instrText>
+              <w:instrText xml:space="preserve"> PAGEREF _Toc153179560 \h </w:instrText>
             </w:r>
             <w:r>
               <w:rPr>
@@ -6616,7 +6659,7 @@
               <w14:ligatures w14:val="standardContextual"/>
             </w:rPr>
           </w:pPr>
-          <w:hyperlink w:anchor="_Toc152052014" w:history="1">
+          <w:hyperlink w:anchor="_Toc153179561" w:history="1">
             <w:r>
               <w:rPr>
                 <w:rStyle w:val="Hyperlink"/>
@@ -6644,7 +6687,7 @@
                 <w:noProof/>
                 <w:webHidden/>
               </w:rPr>
-              <w:instrText xml:space="preserve"> PAGEREF _Toc152052014 \h </w:instrText>
+              <w:instrText xml:space="preserve"> PAGEREF _Toc153179561 \h </w:instrText>
             </w:r>
             <w:r>
               <w:rPr>
@@ -6691,7 +6734,7 @@
               <w14:ligatures w14:val="standardContextual"/>
             </w:rPr>
           </w:pPr>
-          <w:hyperlink w:anchor="_Toc152052015" w:history="1">
+          <w:hyperlink w:anchor="_Toc153179562" w:history="1">
             <w:r>
               <w:rPr>
                 <w:rStyle w:val="Hyperlink"/>
@@ -6719,7 +6762,7 @@
                 <w:noProof/>
                 <w:webHidden/>
               </w:rPr>
-              <w:instrText xml:space="preserve"> PAGEREF _Toc152052015 \h </w:instrText>
+              <w:instrText xml:space="preserve"> PAGEREF _Toc153179562 \h </w:instrText>
             </w:r>
             <w:r>
               <w:rPr>
@@ -6763,7 +6806,7 @@
               <w14:ligatures w14:val="standardContextual"/>
             </w:rPr>
           </w:pPr>
-          <w:hyperlink w:anchor="_Toc152052016" w:history="1">
+          <w:hyperlink w:anchor="_Toc153179563" w:history="1">
             <w:r>
               <w:rPr>
                 <w:rStyle w:val="Hyperlink"/>
@@ -6791,7 +6834,7 @@
                 <w:noProof/>
                 <w:webHidden/>
               </w:rPr>
-              <w:instrText xml:space="preserve"> PAGEREF _Toc152052016 \h </w:instrText>
+              <w:instrText xml:space="preserve"> PAGEREF _Toc153179563 \h </w:instrText>
             </w:r>
             <w:r>
               <w:rPr>
@@ -6838,7 +6881,7 @@
               <w14:ligatures w14:val="standardContextual"/>
             </w:rPr>
           </w:pPr>
-          <w:hyperlink w:anchor="_Toc152052017" w:history="1">
+          <w:hyperlink w:anchor="_Toc153179564" w:history="1">
             <w:r>
               <w:rPr>
                 <w:rStyle w:val="Hyperlink"/>
@@ -6866,7 +6909,7 @@
                 <w:noProof/>
                 <w:webHidden/>
               </w:rPr>
-              <w:instrText xml:space="preserve"> PAGEREF _Toc152052017 \h </w:instrText>
+              <w:instrText xml:space="preserve"> PAGEREF _Toc153179564 \h </w:instrText>
             </w:r>
             <w:r>
               <w:rPr>
@@ -6913,7 +6956,7 @@
               <w14:ligatures w14:val="standardContextual"/>
             </w:rPr>
           </w:pPr>
-          <w:hyperlink w:anchor="_Toc152052018" w:history="1">
+          <w:hyperlink w:anchor="_Toc153179565" w:history="1">
             <w:r>
               <w:rPr>
                 <w:rStyle w:val="Hyperlink"/>
@@ -6941,7 +6984,7 @@
                 <w:noProof/>
                 <w:webHidden/>
               </w:rPr>
-              <w:instrText xml:space="preserve"> PAGEREF _Toc152052018 \h </w:instrText>
+              <w:instrText xml:space="preserve"> PAGEREF _Toc153179565 \h </w:instrText>
             </w:r>
             <w:r>
               <w:rPr>
@@ -6985,7 +7028,7 @@
               <w14:ligatures w14:val="standardContextual"/>
             </w:rPr>
           </w:pPr>
-          <w:hyperlink w:anchor="_Toc152052019" w:history="1">
+          <w:hyperlink w:anchor="_Toc153179566" w:history="1">
             <w:r>
               <w:rPr>
                 <w:rStyle w:val="Hyperlink"/>
@@ -7013,7 +7056,7 @@
                 <w:noProof/>
                 <w:webHidden/>
               </w:rPr>
-              <w:instrText xml:space="preserve"> PAGEREF _Toc152052019 \h </w:instrText>
+              <w:instrText xml:space="preserve"> PAGEREF _Toc153179566 \h </w:instrText>
             </w:r>
             <w:r>
               <w:rPr>
@@ -7060,7 +7103,7 @@
               <w14:ligatures w14:val="standardContextual"/>
             </w:rPr>
           </w:pPr>
-          <w:hyperlink w:anchor="_Toc152052020" w:history="1">
+          <w:hyperlink w:anchor="_Toc153179567" w:history="1">
             <w:r>
               <w:rPr>
                 <w:rStyle w:val="Hyperlink"/>
@@ -7088,7 +7131,7 @@
                 <w:noProof/>
                 <w:webHidden/>
               </w:rPr>
-              <w:instrText xml:space="preserve"> PAGEREF _Toc152052020 \h </w:instrText>
+              <w:instrText xml:space="preserve"> PAGEREF _Toc153179567 \h </w:instrText>
             </w:r>
             <w:r>
               <w:rPr>
@@ -7135,7 +7178,7 @@
               <w14:ligatures w14:val="standardContextual"/>
             </w:rPr>
           </w:pPr>
-          <w:hyperlink w:anchor="_Toc152052021" w:history="1">
+          <w:hyperlink w:anchor="_Toc153179568" w:history="1">
             <w:r>
               <w:rPr>
                 <w:rStyle w:val="Hyperlink"/>
@@ -7163,7 +7206,7 @@
                 <w:noProof/>
                 <w:webHidden/>
               </w:rPr>
-              <w:instrText xml:space="preserve"> PAGEREF _Toc152052021 \h </w:instrText>
+              <w:instrText xml:space="preserve"> PAGEREF _Toc153179568 \h </w:instrText>
             </w:r>
             <w:r>
               <w:rPr>
@@ -7207,7 +7250,7 @@
               <w14:ligatures w14:val="standardContextual"/>
             </w:rPr>
           </w:pPr>
-          <w:hyperlink w:anchor="_Toc152052022" w:history="1">
+          <w:hyperlink w:anchor="_Toc153179569" w:history="1">
             <w:r>
               <w:rPr>
                 <w:rStyle w:val="Hyperlink"/>
@@ -7235,7 +7278,7 @@
                 <w:noProof/>
                 <w:webHidden/>
               </w:rPr>
-              <w:instrText xml:space="preserve"> PAGEREF _Toc152052022 \h </w:instrText>
+              <w:instrText xml:space="preserve"> PAGEREF _Toc153179569 \h </w:instrText>
             </w:r>
             <w:r>
               <w:rPr>
@@ -7282,7 +7325,7 @@
               <w14:ligatures w14:val="standardContextual"/>
             </w:rPr>
           </w:pPr>
-          <w:hyperlink w:anchor="_Toc152052023" w:history="1">
+          <w:hyperlink w:anchor="_Toc153179570" w:history="1">
             <w:r>
               <w:rPr>
                 <w:rStyle w:val="Hyperlink"/>
@@ -7310,7 +7353,7 @@
                 <w:noProof/>
                 <w:webHidden/>
               </w:rPr>
-              <w:instrText xml:space="preserve"> PAGEREF _Toc152052023 \h </w:instrText>
+              <w:instrText xml:space="preserve"> PAGEREF _Toc153179570 \h </w:instrText>
             </w:r>
             <w:r>
               <w:rPr>
@@ -7357,7 +7400,7 @@
               <w14:ligatures w14:val="standardContextual"/>
             </w:rPr>
           </w:pPr>
-          <w:hyperlink w:anchor="_Toc152052024" w:history="1">
+          <w:hyperlink w:anchor="_Toc153179571" w:history="1">
             <w:r>
               <w:rPr>
                 <w:rStyle w:val="Hyperlink"/>
@@ -7385,7 +7428,7 @@
                 <w:noProof/>
                 <w:webHidden/>
               </w:rPr>
-              <w:instrText xml:space="preserve"> PAGEREF _Toc152052024 \h </w:instrText>
+              <w:instrText xml:space="preserve"> PAGEREF _Toc153179571 \h </w:instrText>
             </w:r>
             <w:r>
               <w:rPr>
@@ -7432,7 +7475,7 @@
               <w14:ligatures w14:val="standardContextual"/>
             </w:rPr>
           </w:pPr>
-          <w:hyperlink w:anchor="_Toc152052025" w:history="1">
+          <w:hyperlink w:anchor="_Toc153179572" w:history="1">
             <w:r>
               <w:rPr>
                 <w:rStyle w:val="Hyperlink"/>
@@ -7459,7 +7502,7 @@
                 <w:noProof/>
                 <w:webHidden/>
               </w:rPr>
-              <w:instrText xml:space="preserve"> PAGEREF _Toc152052025 \h </w:instrText>
+              <w:instrText xml:space="preserve"> PAGEREF _Toc153179572 \h </w:instrText>
             </w:r>
             <w:r>
               <w:rPr>
@@ -7506,7 +7549,7 @@
               <w14:ligatures w14:val="standardContextual"/>
             </w:rPr>
           </w:pPr>
-          <w:hyperlink w:anchor="_Toc152052026" w:history="1">
+          <w:hyperlink w:anchor="_Toc153179573" w:history="1">
             <w:r>
               <w:rPr>
                 <w:rStyle w:val="Hyperlink"/>
@@ -7533,7 +7576,7 @@
                 <w:noProof/>
                 <w:webHidden/>
               </w:rPr>
-              <w:instrText xml:space="preserve"> PAGEREF _Toc152052026 \h </w:instrText>
+              <w:instrText xml:space="preserve"> PAGEREF _Toc153179573 \h </w:instrText>
             </w:r>
             <w:r>
               <w:rPr>
@@ -7580,7 +7623,7 @@
               <w14:ligatures w14:val="standardContextual"/>
             </w:rPr>
           </w:pPr>
-          <w:hyperlink w:anchor="_Toc152052027" w:history="1">
+          <w:hyperlink w:anchor="_Toc153179574" w:history="1">
             <w:r>
               <w:rPr>
                 <w:rStyle w:val="Hyperlink"/>
@@ -7607,7 +7650,7 @@
                 <w:noProof/>
                 <w:webHidden/>
               </w:rPr>
-              <w:instrText xml:space="preserve"> PAGEREF _Toc152052027 \h </w:instrText>
+              <w:instrText xml:space="preserve"> PAGEREF _Toc153179574 \h </w:instrText>
             </w:r>
             <w:r>
               <w:rPr>
@@ -7663,7 +7706,7 @@
       <w:pPr>
         <w:pStyle w:val="Heading1"/>
         <w:sectPr>
-          <w:footerReference w:type="default" r:id="rId11"/>
+          <w:footerReference w:type="default" r:id="rId12"/>
           <w:pgSz w:w="8420" w:h="11907" w:orient="landscape" w:code="9"/>
           <w:pgMar w:top="1440" w:right="1440" w:bottom="1440" w:left="1440" w:header="720" w:footer="720" w:gutter="0"/>
           <w:pgNumType w:fmt="lowerRoman" w:start="1"/>
@@ -7673,7 +7716,7 @@
         </w:sectPr>
       </w:pPr>
     </w:p>
-    <w:bookmarkStart w:id="1" w:name="_Toc152051929" w:displacedByCustomXml="next"/>
+    <w:bookmarkStart w:id="1" w:name="_Toc153179476" w:displacedByCustomXml="next"/>
     <w:bookmarkStart w:id="2" w:name="_Toc529756735" w:displacedByCustomXml="next"/>
     <w:bookmarkStart w:id="3" w:name="_Toc529756674" w:displacedByCustomXml="next"/>
     <w:sdt>
@@ -7686,7 +7729,6 @@
         <w:showingPlcHdr/>
         <w15:appearance w15:val="hidden"/>
       </w:sdtPr>
-      <w:sdtEndPr/>
       <w:sdtContent>
         <w:p>
           <w:pPr>
@@ -7717,7 +7759,6 @@
         <w:showingPlcHdr/>
         <w15:appearance w15:val="hidden"/>
       </w:sdtPr>
-      <w:sdtEndPr/>
       <w:sdtContent>
         <w:p>
           <w:pPr>
@@ -7772,7 +7813,7 @@
           <w:lang w:val="sv-SE"/>
         </w:rPr>
       </w:pPr>
-      <w:bookmarkStart w:id="5" w:name="_Toc152051930"/>
+      <w:bookmarkStart w:id="5" w:name="_Toc153179477"/>
       <w:bookmarkEnd w:id="4"/>
       <w:r>
         <w:rPr>
@@ -7800,7 +7841,7 @@
           <w:lang w:val="sv-SE"/>
         </w:rPr>
       </w:pPr>
-      <w:bookmarkStart w:id="6" w:name="_Toc152051931"/>
+      <w:bookmarkStart w:id="6" w:name="_Toc153179478"/>
       <w:r>
         <w:rPr>
           <w:lang w:val="sv-SE"/>
@@ -7824,7 +7865,7 @@
           <w:lang w:val="sv-SE"/>
         </w:rPr>
       </w:pPr>
-      <w:bookmarkStart w:id="7" w:name="_Toc152051932"/>
+      <w:bookmarkStart w:id="7" w:name="_Toc153179479"/>
       <w:r>
         <w:rPr>
           <w:lang w:val="sv-SE"/>
@@ -8214,7 +8255,7 @@
           <w:lang w:val="sv-SE"/>
         </w:rPr>
       </w:pPr>
-      <w:bookmarkStart w:id="8" w:name="_Toc152051933"/>
+      <w:bookmarkStart w:id="8" w:name="_Toc153179480"/>
       <w:r>
         <w:rPr>
           <w:lang w:val="sv-SE"/>
@@ -8240,7 +8281,7 @@
           <w:lang w:val="sv-SE"/>
         </w:rPr>
       </w:pPr>
-      <w:bookmarkStart w:id="9" w:name="_Toc152051934"/>
+      <w:bookmarkStart w:id="9" w:name="_Toc153179481"/>
       <w:r>
         <w:rPr>
           <w:lang w:val="sv-SE"/>
@@ -8264,7 +8305,7 @@
           <w:lang w:val="sv-SE"/>
         </w:rPr>
       </w:pPr>
-      <w:bookmarkStart w:id="10" w:name="_Toc152051935"/>
+      <w:bookmarkStart w:id="10" w:name="_Toc153179482"/>
       <w:r>
         <w:rPr>
           <w:lang w:val="sv-SE"/>
@@ -8582,7 +8623,7 @@
           <w:lang w:val="sv-SE"/>
         </w:rPr>
       </w:pPr>
-      <w:bookmarkStart w:id="11" w:name="_Toc152051936"/>
+      <w:bookmarkStart w:id="11" w:name="_Toc153179483"/>
       <w:r>
         <w:rPr>
           <w:noProof/>
@@ -8611,7 +8652,7 @@
                     <pic:cNvPicPr/>
                   </pic:nvPicPr>
                   <pic:blipFill>
-                    <a:blip r:embed="rId12">
+                    <a:blip r:embed="rId13">
                       <a:extLst>
                         <a:ext uri="{28A0092B-C50C-407E-A947-70E740481C1C}">
                           <a14:useLocalDpi xmlns:a14="http://schemas.microsoft.com/office/drawing/2010/main" val="0"/>
@@ -8984,7 +9025,7 @@
           <w:lang w:val="sv-SE"/>
         </w:rPr>
       </w:pPr>
-      <w:bookmarkStart w:id="12" w:name="_Toc152051937"/>
+      <w:bookmarkStart w:id="12" w:name="_Toc153179484"/>
       <w:r>
         <w:rPr>
           <w:lang w:val="sv-SE"/>
@@ -9258,7 +9299,7 @@
           <w:lang w:val="sv-SE"/>
         </w:rPr>
       </w:pPr>
-      <w:bookmarkStart w:id="13" w:name="_Toc152051938"/>
+      <w:bookmarkStart w:id="13" w:name="_Toc153179485"/>
       <w:r>
         <w:rPr>
           <w:lang w:val="sv-SE"/>
@@ -9681,7 +9722,7 @@
       <w:bookmarkStart w:id="14" w:name="_Toc527370443"/>
       <w:bookmarkStart w:id="15" w:name="_Toc529756677"/>
       <w:bookmarkStart w:id="16" w:name="_Toc529756738"/>
-      <w:bookmarkStart w:id="17" w:name="_Toc152051939"/>
+      <w:bookmarkStart w:id="17" w:name="_Toc153179486"/>
       <w:proofErr w:type="spellStart"/>
       <w:r>
         <w:rPr>
@@ -10020,7 +10061,7 @@
           <w:lang w:val="sv-SE"/>
         </w:rPr>
       </w:pPr>
-      <w:bookmarkStart w:id="19" w:name="_Toc152051940"/>
+      <w:bookmarkStart w:id="19" w:name="_Toc153179487"/>
       <w:bookmarkEnd w:id="14"/>
       <w:bookmarkEnd w:id="15"/>
       <w:bookmarkEnd w:id="16"/>
@@ -10468,7 +10509,7 @@
           <w:lang w:val="sv-SE"/>
         </w:rPr>
       </w:pPr>
-      <w:bookmarkStart w:id="20" w:name="_Toc152051941"/>
+      <w:bookmarkStart w:id="20" w:name="_Toc153179488"/>
       <w:r>
         <w:rPr>
           <w:rFonts w:ascii="Times New Roman" w:hAnsi="Times New Roman"/>
@@ -10485,7 +10526,7 @@
           <w:lang w:val="sv-SE"/>
         </w:rPr>
       </w:pPr>
-      <w:bookmarkStart w:id="21" w:name="_Toc152051942"/>
+      <w:bookmarkStart w:id="21" w:name="_Toc153179489"/>
       <w:r>
         <w:rPr>
           <w:lang w:val="sv-SE"/>
@@ -10921,7 +10962,7 @@
           <w:lang w:val="sv-SE"/>
         </w:rPr>
       </w:pPr>
-      <w:bookmarkStart w:id="22" w:name="_Toc152051943"/>
+      <w:bookmarkStart w:id="22" w:name="_Toc153179490"/>
       <w:r>
         <w:rPr>
           <w:lang w:val="sv-SE"/>
@@ -11307,7 +11348,7 @@
       </w:pPr>
       <w:bookmarkStart w:id="23" w:name="_Toc529756678"/>
       <w:bookmarkStart w:id="24" w:name="_Toc529756739"/>
-      <w:bookmarkStart w:id="25" w:name="_Toc152051944"/>
+      <w:bookmarkStart w:id="25" w:name="_Toc153179491"/>
       <w:r>
         <w:rPr>
           <w:lang w:val="sv-SE"/>
@@ -11682,7 +11723,7 @@
           <w:lang w:val="sv-SE"/>
         </w:rPr>
       </w:pPr>
-      <w:bookmarkStart w:id="26" w:name="_Toc152051945"/>
+      <w:bookmarkStart w:id="26" w:name="_Toc153179492"/>
       <w:r>
         <w:rPr>
           <w:lang w:val="sv-SE"/>
@@ -12107,7 +12148,7 @@
           <w:lang w:val="sv-SE"/>
         </w:rPr>
       </w:pPr>
-      <w:bookmarkStart w:id="27" w:name="_Toc152051946"/>
+      <w:bookmarkStart w:id="27" w:name="_Toc153179493"/>
       <w:r>
         <w:rPr>
           <w:lang w:val="sv-SE"/>
@@ -12636,7 +12677,7 @@
           <w:lang w:val="sv-SE"/>
         </w:rPr>
       </w:pPr>
-      <w:bookmarkStart w:id="28" w:name="_Toc152051947"/>
+      <w:bookmarkStart w:id="28" w:name="_Toc153179494"/>
       <w:proofErr w:type="spellStart"/>
       <w:r>
         <w:rPr>
@@ -13227,7 +13268,7 @@
           <w:lang w:val="sv-SE"/>
         </w:rPr>
       </w:pPr>
-      <w:bookmarkStart w:id="29" w:name="_Toc152051948"/>
+      <w:bookmarkStart w:id="29" w:name="_Toc153179495"/>
       <w:r>
         <w:rPr>
           <w:lang w:val="sv-SE"/>
@@ -13251,7 +13292,7 @@
         </w:rPr>
         <w:t xml:space="preserve">Ursprung: </w:t>
       </w:r>
-      <w:hyperlink r:id="rId13" w:history="1">
+      <w:hyperlink r:id="rId14" w:history="1">
         <w:r>
           <w:rPr>
             <w:rStyle w:val="Hyperlink"/>
@@ -14158,7 +14199,7 @@
           <w:lang w:val="sv-SE"/>
         </w:rPr>
       </w:pPr>
-      <w:bookmarkStart w:id="30" w:name="_Toc152051949"/>
+      <w:bookmarkStart w:id="30" w:name="_Toc153179496"/>
       <w:r>
         <w:rPr>
           <w:lang w:val="sv-SE"/>
@@ -14181,7 +14222,7 @@
           <w:lang w:val="sv-SE"/>
         </w:rPr>
       </w:pPr>
-      <w:bookmarkStart w:id="31" w:name="_Toc152051950"/>
+      <w:bookmarkStart w:id="31" w:name="_Toc153179497"/>
       <w:proofErr w:type="spellStart"/>
       <w:r>
         <w:rPr>
@@ -14605,7 +14646,7 @@
           <w:lang w:val="sv-SE"/>
         </w:rPr>
       </w:pPr>
-      <w:bookmarkStart w:id="32" w:name="_Toc152051951"/>
+      <w:bookmarkStart w:id="32" w:name="_Toc153179498"/>
       <w:r>
         <w:rPr>
           <w:lang w:val="sv-SE"/>
@@ -14627,7 +14668,7 @@
           <w:lang w:val="sv-SE"/>
         </w:rPr>
       </w:pPr>
-      <w:bookmarkStart w:id="33" w:name="_Toc152051952"/>
+      <w:bookmarkStart w:id="33" w:name="_Toc153179499"/>
       <w:r>
         <w:rPr>
           <w:lang w:val="sv-SE"/>
@@ -14973,7 +15014,21 @@
           <w:rFonts w:asciiTheme="minorHAnsi" w:hAnsiTheme="minorHAnsi" w:cstheme="minorHAnsi"/>
           <w:lang w:val="sv-SE"/>
         </w:rPr>
-        <w:t>Låt köttet rinna av, torka och bryn bitarna i olja. Lägg i gryta.</w:t>
+        <w:t>Låt köttet rinna av, torka</w:t>
+      </w:r>
+      <w:r>
+        <w:rPr>
+          <w:rFonts w:asciiTheme="minorHAnsi" w:hAnsiTheme="minorHAnsi" w:cstheme="minorHAnsi"/>
+          <w:lang w:val="sv-SE"/>
+        </w:rPr>
+        <w:t>, salta</w:t>
+      </w:r>
+      <w:r>
+        <w:rPr>
+          <w:rFonts w:asciiTheme="minorHAnsi" w:hAnsiTheme="minorHAnsi" w:cstheme="minorHAnsi"/>
+          <w:lang w:val="sv-SE"/>
+        </w:rPr>
+        <w:t xml:space="preserve"> och bryn bitarna i olja. Lägg i gryta.</w:t>
       </w:r>
     </w:p>
     <w:p>
@@ -15119,7 +15174,7 @@
           <w:lang w:val="sv-SE"/>
         </w:rPr>
       </w:pPr>
-      <w:bookmarkStart w:id="34" w:name="_Toc152051953"/>
+      <w:bookmarkStart w:id="34" w:name="_Toc153179500"/>
       <w:r>
         <w:rPr>
           <w:lang w:val="sv-SE"/>
@@ -15553,7 +15608,7 @@
           <w:lang w:val="sv-SE"/>
         </w:rPr>
       </w:pPr>
-      <w:bookmarkStart w:id="35" w:name="_Toc152051954"/>
+      <w:bookmarkStart w:id="35" w:name="_Toc153179501"/>
       <w:r>
         <w:rPr>
           <w:lang w:val="sv-SE"/>
@@ -16264,7 +16319,7 @@
           <w:lang w:val="sv-SE"/>
         </w:rPr>
       </w:pPr>
-      <w:bookmarkStart w:id="36" w:name="_Toc152051955"/>
+      <w:bookmarkStart w:id="36" w:name="_Toc153179502"/>
       <w:r>
         <w:rPr>
           <w:lang w:val="sv-SE"/>
@@ -16902,7 +16957,7 @@
           <w:lang w:val="sv-SE"/>
         </w:rPr>
       </w:pPr>
-      <w:bookmarkStart w:id="37" w:name="_Toc152051956"/>
+      <w:bookmarkStart w:id="37" w:name="_Toc153179503"/>
       <w:r>
         <w:rPr>
           <w:lang w:val="sv-SE"/>
@@ -17399,7 +17454,7 @@
           <w:lang w:val="sv-SE"/>
         </w:rPr>
       </w:pPr>
-      <w:bookmarkStart w:id="38" w:name="_Toc152051957"/>
+      <w:bookmarkStart w:id="38" w:name="_Toc153179504"/>
       <w:r>
         <w:rPr>
           <w:lang w:val="sv-SE"/>
@@ -17874,7 +17929,7 @@
           <w:lang w:val="sv-SE"/>
         </w:rPr>
       </w:pPr>
-      <w:bookmarkStart w:id="39" w:name="_Toc152051958"/>
+      <w:bookmarkStart w:id="39" w:name="_Toc153179505"/>
       <w:r>
         <w:rPr>
           <w:lang w:val="sv-SE"/>
@@ -17891,7 +17946,7 @@
           <w:lang w:val="sv-SE"/>
         </w:rPr>
       </w:pPr>
-      <w:bookmarkStart w:id="40" w:name="_Toc152051959"/>
+      <w:bookmarkStart w:id="40" w:name="_Toc153179506"/>
       <w:r>
         <w:rPr>
           <w:lang w:val="sv-SE"/>
@@ -17939,7 +17994,7 @@
                     <pic:cNvPicPr/>
                   </pic:nvPicPr>
                   <pic:blipFill>
-                    <a:blip r:embed="rId14" cstate="print">
+                    <a:blip r:embed="rId15" cstate="print">
                       <a:extLst>
                         <a:ext uri="{28A0092B-C50C-407E-A947-70E740481C1C}">
                           <a14:useLocalDpi xmlns:a14="http://schemas.microsoft.com/office/drawing/2010/main" val="0"/>
@@ -18641,7 +18696,7 @@
           <w:lang w:val="sv-SE"/>
         </w:rPr>
       </w:pPr>
-      <w:bookmarkStart w:id="41" w:name="_Toc152051960"/>
+      <w:bookmarkStart w:id="41" w:name="_Toc153179507"/>
       <w:r>
         <w:rPr>
           <w:lang w:val="sv-SE"/>
@@ -18855,7 +18910,7 @@
           <w:lang w:val="sv-SE"/>
         </w:rPr>
       </w:pPr>
-      <w:bookmarkStart w:id="42" w:name="_Toc152051961"/>
+      <w:bookmarkStart w:id="42" w:name="_Toc153179508"/>
       <w:r>
         <w:rPr>
           <w:lang w:val="sv-SE"/>
@@ -18871,7 +18926,7 @@
           <w:lang w:val="sv-SE"/>
         </w:rPr>
       </w:pPr>
-      <w:bookmarkStart w:id="43" w:name="_Toc152051962"/>
+      <w:bookmarkStart w:id="43" w:name="_Toc153179509"/>
       <w:r>
         <w:rPr>
           <w:lang w:val="sv-SE"/>
@@ -19090,7 +19145,7 @@
           <w:lang w:val="sv-SE"/>
         </w:rPr>
       </w:pPr>
-      <w:bookmarkStart w:id="44" w:name="_Toc152051963"/>
+      <w:bookmarkStart w:id="44" w:name="_Toc153179510"/>
       <w:r>
         <w:rPr>
           <w:lang w:val="sv-SE"/>
@@ -19521,7 +19576,7 @@
           <w:lang w:val="sv-SE"/>
         </w:rPr>
       </w:pPr>
-      <w:bookmarkStart w:id="45" w:name="_Toc152051964"/>
+      <w:bookmarkStart w:id="45" w:name="_Toc153179511"/>
       <w:proofErr w:type="spellStart"/>
       <w:r>
         <w:rPr>
@@ -19820,7 +19875,7 @@
           <w:lang w:val="sv-SE"/>
         </w:rPr>
       </w:pPr>
-      <w:bookmarkStart w:id="46" w:name="_Toc152051965"/>
+      <w:bookmarkStart w:id="46" w:name="_Toc153179512"/>
       <w:proofErr w:type="spellStart"/>
       <w:r>
         <w:rPr>
@@ -20082,7 +20137,7 @@
           <w:lang w:val="sv-SE"/>
         </w:rPr>
       </w:pPr>
-      <w:bookmarkStart w:id="47" w:name="_Toc152051966"/>
+      <w:bookmarkStart w:id="47" w:name="_Toc153179513"/>
       <w:r>
         <w:rPr>
           <w:lang w:val="sv-SE"/>
@@ -20116,7 +20171,7 @@
         </w:rPr>
         <w:br w:type="page"/>
       </w:r>
-      <w:bookmarkStart w:id="48" w:name="_Toc152051967"/>
+      <w:bookmarkStart w:id="48" w:name="_Toc153179514"/>
       <w:r>
         <w:rPr>
           <w:rFonts w:ascii="Times New Roman" w:hAnsi="Times New Roman"/>
@@ -20156,7 +20211,7 @@
           <w:lang w:val="sv-SE"/>
         </w:rPr>
       </w:pPr>
-      <w:bookmarkStart w:id="49" w:name="_Toc152051968"/>
+      <w:bookmarkStart w:id="49" w:name="_Toc153179515"/>
       <w:r>
         <w:rPr>
           <w:noProof/>
@@ -20185,7 +20240,7 @@
                     <pic:cNvPicPr/>
                   </pic:nvPicPr>
                   <pic:blipFill>
-                    <a:blip r:embed="rId15" cstate="print">
+                    <a:blip r:embed="rId16" cstate="print">
                       <a:extLst>
                         <a:ext uri="{28A0092B-C50C-407E-A947-70E740481C1C}">
                           <a14:useLocalDpi xmlns:a14="http://schemas.microsoft.com/office/drawing/2010/main" val="0"/>
@@ -20633,7 +20688,7 @@
       </w:pPr>
       <w:bookmarkStart w:id="50" w:name="_Toc529756682"/>
       <w:bookmarkStart w:id="51" w:name="_Toc529756743"/>
-      <w:bookmarkStart w:id="52" w:name="_Toc152051969"/>
+      <w:bookmarkStart w:id="52" w:name="_Toc153179516"/>
       <w:r>
         <w:rPr>
           <w:lang w:val="sv-SE"/>
@@ -20649,7 +20704,7 @@
           <w:lang w:val="sv-SE"/>
         </w:rPr>
       </w:pPr>
-      <w:bookmarkStart w:id="53" w:name="_Toc152051970"/>
+      <w:bookmarkStart w:id="53" w:name="_Toc153179517"/>
       <w:r>
         <w:rPr>
           <w:lang w:val="sv-SE"/>
@@ -20952,7 +21007,7 @@
           <w:lang w:val="sv-SE"/>
         </w:rPr>
       </w:pPr>
-      <w:bookmarkStart w:id="54" w:name="_Toc152051971"/>
+      <w:bookmarkStart w:id="54" w:name="_Toc153179518"/>
       <w:proofErr w:type="spellStart"/>
       <w:r>
         <w:rPr>
@@ -20982,7 +21037,7 @@
           <w:lang w:val="sv-SE"/>
         </w:rPr>
       </w:pPr>
-      <w:bookmarkStart w:id="55" w:name="_Toc152051972"/>
+      <w:bookmarkStart w:id="55" w:name="_Toc153179519"/>
       <w:r>
         <w:rPr>
           <w:lang w:val="sv-SE"/>
@@ -21305,7 +21360,7 @@
           <w:lang w:val="sv-SE"/>
         </w:rPr>
       </w:pPr>
-      <w:bookmarkStart w:id="56" w:name="_Toc152051973"/>
+      <w:bookmarkStart w:id="56" w:name="_Toc153179520"/>
       <w:r>
         <w:rPr>
           <w:lang w:val="sv-SE"/>
@@ -21791,7 +21846,7 @@
         </w:rPr>
         <w:br w:type="page"/>
       </w:r>
-      <w:bookmarkStart w:id="57" w:name="_Toc152051974"/>
+      <w:bookmarkStart w:id="57" w:name="_Toc153179521"/>
       <w:r>
         <w:rPr>
           <w:rFonts w:ascii="Times New Roman" w:hAnsi="Times New Roman"/>
@@ -21817,7 +21872,7 @@
           <w:lang w:val="sv-SE"/>
         </w:rPr>
       </w:pPr>
-      <w:bookmarkStart w:id="58" w:name="_Toc152051975"/>
+      <w:bookmarkStart w:id="58" w:name="_Toc153179522"/>
       <w:proofErr w:type="spellStart"/>
       <w:r>
         <w:rPr>
@@ -22741,7 +22796,7 @@
           <w:lang w:val="sv-SE"/>
         </w:rPr>
       </w:pPr>
-      <w:bookmarkStart w:id="59" w:name="_Toc152051976"/>
+      <w:bookmarkStart w:id="59" w:name="_Toc153179523"/>
       <w:r>
         <w:rPr>
           <w:lang w:val="sv-SE"/>
@@ -22758,7 +22813,7 @@
           <w:lang w:val="sv-SE"/>
         </w:rPr>
       </w:pPr>
-      <w:bookmarkStart w:id="60" w:name="_Toc152051977"/>
+      <w:bookmarkStart w:id="60" w:name="_Toc153179524"/>
       <w:r>
         <w:rPr>
           <w:lang w:val="sv-SE"/>
@@ -22774,7 +22829,7 @@
           <w:lang w:val="sv-SE"/>
         </w:rPr>
       </w:pPr>
-      <w:bookmarkStart w:id="61" w:name="_Toc152051978"/>
+      <w:bookmarkStart w:id="61" w:name="_Toc153179525"/>
       <w:r>
         <w:rPr>
           <w:lang w:val="sv-SE"/>
@@ -23910,7 +23965,7 @@
           <w:lang w:val="sv-SE"/>
         </w:rPr>
       </w:pPr>
-      <w:bookmarkStart w:id="62" w:name="_Toc152051979"/>
+      <w:bookmarkStart w:id="62" w:name="_Toc153179526"/>
       <w:r>
         <w:rPr>
           <w:lang w:val="sv-SE"/>
@@ -23927,7 +23982,7 @@
           <w:lang w:val="sv-SE"/>
         </w:rPr>
       </w:pPr>
-      <w:bookmarkStart w:id="63" w:name="_Toc152051980"/>
+      <w:bookmarkStart w:id="63" w:name="_Toc153179527"/>
       <w:r>
         <w:rPr>
           <w:lang w:val="sv-SE"/>
@@ -23943,7 +23998,7 @@
           <w:lang w:val="sv-SE"/>
         </w:rPr>
       </w:pPr>
-      <w:bookmarkStart w:id="64" w:name="_Toc152051981"/>
+      <w:bookmarkStart w:id="64" w:name="_Toc153179528"/>
       <w:proofErr w:type="spellStart"/>
       <w:r>
         <w:rPr>
@@ -24052,7 +24107,21 @@
           <w:rFonts w:eastAsia="Times New Roman" w:cstheme="minorHAnsi"/>
           <w:lang w:val="sv-SE"/>
         </w:rPr>
-        <w:t>1 msk vitt vin</w:t>
+        <w:t>1 msk</w:t>
+      </w:r>
+      <w:r>
+        <w:rPr>
+          <w:rFonts w:eastAsia="Times New Roman" w:cstheme="minorHAnsi"/>
+          <w:lang w:val="sv-SE"/>
+        </w:rPr>
+        <w:t xml:space="preserve"> vitvinsvinäger eller</w:t>
+      </w:r>
+      <w:r>
+        <w:rPr>
+          <w:rFonts w:eastAsia="Times New Roman" w:cstheme="minorHAnsi"/>
+          <w:lang w:val="sv-SE"/>
+        </w:rPr>
+        <w:t xml:space="preserve"> vitt vin</w:t>
       </w:r>
     </w:p>
     <w:p>
@@ -24475,7 +24544,7 @@
           <w:lang w:val="sv-SE"/>
         </w:rPr>
       </w:pPr>
-      <w:bookmarkStart w:id="65" w:name="_Toc152051982"/>
+      <w:bookmarkStart w:id="65" w:name="_Toc153179529"/>
       <w:r>
         <w:rPr>
           <w:lang w:val="sv-SE"/>
@@ -24491,7 +24560,7 @@
           <w:lang w:val="sv-SE"/>
         </w:rPr>
       </w:pPr>
-      <w:bookmarkStart w:id="66" w:name="_Toc152051983"/>
+      <w:bookmarkStart w:id="66" w:name="_Toc153179530"/>
       <w:r>
         <w:rPr>
           <w:lang w:val="sv-SE"/>
@@ -24929,7 +24998,7 @@
           <w:lang w:val="sv-SE"/>
         </w:rPr>
       </w:pPr>
-      <w:bookmarkStart w:id="67" w:name="_Toc152051984"/>
+      <w:bookmarkStart w:id="67" w:name="_Toc153179531"/>
       <w:r>
         <w:rPr>
           <w:lang w:val="sv-SE"/>
@@ -24952,7 +25021,7 @@
           <w:lang w:val="sv-SE"/>
         </w:rPr>
       </w:pPr>
-      <w:bookmarkStart w:id="68" w:name="_Toc152051985"/>
+      <w:bookmarkStart w:id="68" w:name="_Toc153179532"/>
       <w:r>
         <w:rPr>
           <w:lang w:val="sv-SE"/>
@@ -25683,7 +25752,7 @@
           <w:lang w:val="sv-SE"/>
         </w:rPr>
       </w:pPr>
-      <w:bookmarkStart w:id="69" w:name="_Toc152051986"/>
+      <w:bookmarkStart w:id="69" w:name="_Toc153179533"/>
       <w:r>
         <w:rPr>
           <w:lang w:val="sv-SE"/>
@@ -25706,7 +25775,7 @@
           <w:lang w:val="sv-SE"/>
         </w:rPr>
       </w:pPr>
-      <w:bookmarkStart w:id="70" w:name="_Toc152051987"/>
+      <w:bookmarkStart w:id="70" w:name="_Toc153179534"/>
       <w:r>
         <w:rPr>
           <w:lang w:val="sv-SE"/>
@@ -25722,7 +25791,7 @@
           <w:lang w:val="sv-SE"/>
         </w:rPr>
       </w:pPr>
-      <w:bookmarkStart w:id="71" w:name="_Toc152051988"/>
+      <w:bookmarkStart w:id="71" w:name="_Toc153179535"/>
       <w:r>
         <w:rPr>
           <w:lang w:val="sv-SE"/>
@@ -26152,7 +26221,7 @@
           <w:lang w:val="sv-SE"/>
         </w:rPr>
       </w:pPr>
-      <w:bookmarkStart w:id="72" w:name="_Toc152051989"/>
+      <w:bookmarkStart w:id="72" w:name="_Toc153179536"/>
       <w:r>
         <w:rPr>
           <w:lang w:val="sv-SE"/>
@@ -26174,7 +26243,7 @@
           <w:lang w:val="sv-SE"/>
         </w:rPr>
       </w:pPr>
-      <w:bookmarkStart w:id="73" w:name="_Toc152051990"/>
+      <w:bookmarkStart w:id="73" w:name="_Toc153179537"/>
       <w:r>
         <w:rPr>
           <w:lang w:val="sv-SE"/>
@@ -26431,7 +26500,7 @@
           <w:lang w:val="sv-SE"/>
         </w:rPr>
       </w:pPr>
-      <w:bookmarkStart w:id="74" w:name="_Toc152051991"/>
+      <w:bookmarkStart w:id="74" w:name="_Toc153179538"/>
       <w:r>
         <w:rPr>
           <w:lang w:val="sv-SE"/>
@@ -26771,7 +26840,7 @@
           <w:lang w:val="sv-SE"/>
         </w:rPr>
       </w:pPr>
-      <w:bookmarkStart w:id="75" w:name="_Toc152051992"/>
+      <w:bookmarkStart w:id="75" w:name="_Toc153179539"/>
       <w:r>
         <w:rPr>
           <w:lang w:val="sv-SE"/>
@@ -27243,7 +27312,7 @@
           <w:lang w:val="sv-SE"/>
         </w:rPr>
       </w:pPr>
-      <w:bookmarkStart w:id="76" w:name="_Toc152051993"/>
+      <w:bookmarkStart w:id="76" w:name="_Toc153179540"/>
       <w:r>
         <w:rPr>
           <w:lang w:val="sv-SE"/>
@@ -27548,7 +27617,7 @@
           <w:lang w:val="sv-SE"/>
         </w:rPr>
       </w:pPr>
-      <w:bookmarkStart w:id="77" w:name="_Toc152051994"/>
+      <w:bookmarkStart w:id="77" w:name="_Toc153179541"/>
       <w:r>
         <w:rPr>
           <w:lang w:val="sv-SE"/>
@@ -27767,7 +27836,7 @@
           <w:lang w:val="sv-SE"/>
         </w:rPr>
       </w:pPr>
-      <w:bookmarkStart w:id="78" w:name="_Toc152051995"/>
+      <w:bookmarkStart w:id="78" w:name="_Toc153179542"/>
       <w:r>
         <w:rPr>
           <w:lang w:val="sv-SE"/>
@@ -27783,7 +27852,7 @@
           <w:lang w:val="sv-SE"/>
         </w:rPr>
       </w:pPr>
-      <w:bookmarkStart w:id="79" w:name="_Toc152051996"/>
+      <w:bookmarkStart w:id="79" w:name="_Toc153179543"/>
       <w:r>
         <w:rPr>
           <w:lang w:val="sv-SE"/>
@@ -28041,7 +28110,7 @@
           <w:lang w:val="sv-SE"/>
         </w:rPr>
       </w:pPr>
-      <w:bookmarkStart w:id="80" w:name="_Toc152051997"/>
+      <w:bookmarkStart w:id="80" w:name="_Toc153179544"/>
       <w:r>
         <w:rPr>
           <w:lang w:val="sv-SE"/>
@@ -28057,7 +28126,7 @@
           <w:lang w:val="sv-SE"/>
         </w:rPr>
       </w:pPr>
-      <w:bookmarkStart w:id="81" w:name="_Toc152051998"/>
+      <w:bookmarkStart w:id="81" w:name="_Toc153179545"/>
       <w:r>
         <w:rPr>
           <w:lang w:val="sv-SE"/>
@@ -28588,7 +28657,7 @@
           <w:lang w:val="sv-SE"/>
         </w:rPr>
       </w:pPr>
-      <w:bookmarkStart w:id="82" w:name="_Toc152051999"/>
+      <w:bookmarkStart w:id="82" w:name="_Toc153179546"/>
       <w:r>
         <w:rPr>
           <w:lang w:val="sv-SE"/>
@@ -28618,7 +28687,7 @@
         </w:rPr>
         <w:t xml:space="preserve">Ursprung: </w:t>
       </w:r>
-      <w:hyperlink r:id="rId16" w:history="1">
+      <w:hyperlink r:id="rId17" w:history="1">
         <w:r>
           <w:rPr>
             <w:rStyle w:val="Hyperlink"/>
@@ -28803,7 +28872,7 @@
           <w:lang w:val="sv-SE"/>
         </w:rPr>
       </w:pPr>
-      <w:bookmarkStart w:id="83" w:name="_Toc152052000"/>
+      <w:bookmarkStart w:id="83" w:name="_Toc153179547"/>
       <w:r>
         <w:rPr>
           <w:lang w:val="sv-SE"/>
@@ -29160,7 +29229,7 @@
           <w:lang w:val="sv-SE"/>
         </w:rPr>
       </w:pPr>
-      <w:bookmarkStart w:id="84" w:name="_Toc152052001"/>
+      <w:bookmarkStart w:id="84" w:name="_Toc153179548"/>
       <w:r>
         <w:rPr>
           <w:lang w:val="sv-SE"/>
@@ -29435,7 +29504,7 @@
           <w:lang w:val="sv-SE"/>
         </w:rPr>
       </w:pPr>
-      <w:bookmarkStart w:id="85" w:name="_Toc152052002"/>
+      <w:bookmarkStart w:id="85" w:name="_Toc153179549"/>
       <w:r>
         <w:rPr>
           <w:lang w:val="sv-SE"/>
@@ -29680,7 +29749,7 @@
           <w:lang w:val="sv-SE"/>
         </w:rPr>
       </w:pPr>
-      <w:bookmarkStart w:id="86" w:name="_Toc152052003"/>
+      <w:bookmarkStart w:id="86" w:name="_Toc153179550"/>
       <w:r>
         <w:rPr>
           <w:lang w:val="sv-SE"/>
@@ -29696,7 +29765,7 @@
           <w:lang w:val="sv-SE"/>
         </w:rPr>
       </w:pPr>
-      <w:bookmarkStart w:id="87" w:name="_Toc152052004"/>
+      <w:bookmarkStart w:id="87" w:name="_Toc153179551"/>
       <w:r>
         <w:rPr>
           <w:lang w:val="sv-SE"/>
@@ -29712,7 +29781,7 @@
           <w:lang w:val="sv-SE"/>
         </w:rPr>
       </w:pPr>
-      <w:bookmarkStart w:id="88" w:name="_Toc152052005"/>
+      <w:bookmarkStart w:id="88" w:name="_Toc153179552"/>
       <w:proofErr w:type="spellStart"/>
       <w:r>
         <w:rPr>
@@ -29739,7 +29808,7 @@
         </w:rPr>
         <w:t xml:space="preserve">Ursprung: </w:t>
       </w:r>
-      <w:hyperlink r:id="rId17" w:history="1">
+      <w:hyperlink r:id="rId18" w:history="1">
         <w:r>
           <w:rPr>
             <w:rStyle w:val="Hyperlink"/>
@@ -30070,7 +30139,7 @@
           <w:lang w:val="sv-SE"/>
         </w:rPr>
       </w:pPr>
-      <w:bookmarkStart w:id="89" w:name="_Toc152052006"/>
+      <w:bookmarkStart w:id="89" w:name="_Toc153179553"/>
       <w:r>
         <w:rPr>
           <w:lang w:val="sv-SE"/>
@@ -30086,7 +30155,7 @@
           <w:lang w:val="sv-SE"/>
         </w:rPr>
       </w:pPr>
-      <w:bookmarkStart w:id="90" w:name="_Toc152052007"/>
+      <w:bookmarkStart w:id="90" w:name="_Toc153179554"/>
       <w:r>
         <w:rPr>
           <w:lang w:val="sv-SE"/>
@@ -30509,7 +30578,7 @@
           <w:lang w:val="sv-SE"/>
         </w:rPr>
       </w:pPr>
-      <w:bookmarkStart w:id="91" w:name="_Toc152052008"/>
+      <w:bookmarkStart w:id="91" w:name="_Toc153179555"/>
       <w:r>
         <w:rPr>
           <w:lang w:val="sv-SE"/>
@@ -30526,7 +30595,7 @@
           <w:lang w:val="sv-SE"/>
         </w:rPr>
       </w:pPr>
-      <w:bookmarkStart w:id="92" w:name="_Toc152052009"/>
+      <w:bookmarkStart w:id="92" w:name="_Toc153179556"/>
       <w:r>
         <w:rPr>
           <w:lang w:val="sv-SE"/>
@@ -30542,7 +30611,7 @@
           <w:lang w:val="sv-SE"/>
         </w:rPr>
       </w:pPr>
-      <w:bookmarkStart w:id="93" w:name="_Toc152052010"/>
+      <w:bookmarkStart w:id="93" w:name="_Toc153179557"/>
       <w:r>
         <w:rPr>
           <w:lang w:val="sv-SE"/>
@@ -30891,7 +30960,7 @@
           <w:lang w:val="sv-SE"/>
         </w:rPr>
       </w:pPr>
-      <w:bookmarkStart w:id="94" w:name="_Toc152052011"/>
+      <w:bookmarkStart w:id="94" w:name="_Toc153179558"/>
       <w:proofErr w:type="spellStart"/>
       <w:r>
         <w:rPr>
@@ -31414,7 +31483,7 @@
           <w:lang w:val="sv-SE"/>
         </w:rPr>
       </w:pPr>
-      <w:bookmarkStart w:id="95" w:name="_Toc152052012"/>
+      <w:bookmarkStart w:id="95" w:name="_Toc153179559"/>
       <w:r>
         <w:rPr>
           <w:lang w:val="sv-SE"/>
@@ -31431,7 +31500,7 @@
           <w:lang w:val="sv-SE"/>
         </w:rPr>
       </w:pPr>
-      <w:bookmarkStart w:id="96" w:name="_Toc152052013"/>
+      <w:bookmarkStart w:id="96" w:name="_Toc153179560"/>
       <w:r>
         <w:rPr>
           <w:noProof/>
@@ -31460,7 +31529,7 @@
                     <pic:cNvPicPr/>
                   </pic:nvPicPr>
                   <pic:blipFill>
-                    <a:blip r:embed="rId18" cstate="print">
+                    <a:blip r:embed="rId19" cstate="print">
                       <a:extLst>
                         <a:ext uri="{28A0092B-C50C-407E-A947-70E740481C1C}">
                           <a14:useLocalDpi xmlns:a14="http://schemas.microsoft.com/office/drawing/2010/main" val="0"/>
@@ -31870,7 +31939,7 @@
           <w:lang w:val="sv-SE"/>
         </w:rPr>
       </w:pPr>
-      <w:bookmarkStart w:id="97" w:name="_Toc152052014"/>
+      <w:bookmarkStart w:id="97" w:name="_Toc153179561"/>
       <w:r>
         <w:rPr>
           <w:lang w:val="sv-SE"/>
@@ -32335,7 +32404,7 @@
           <w:lang w:val="sv-SE"/>
         </w:rPr>
       </w:pPr>
-      <w:bookmarkStart w:id="98" w:name="_Toc152052015"/>
+      <w:bookmarkStart w:id="98" w:name="_Toc153179562"/>
       <w:r>
         <w:rPr>
           <w:lang w:val="sv-SE"/>
@@ -32351,7 +32420,7 @@
           <w:lang w:val="sv-SE"/>
         </w:rPr>
       </w:pPr>
-      <w:bookmarkStart w:id="99" w:name="_Toc152052016"/>
+      <w:bookmarkStart w:id="99" w:name="_Toc153179563"/>
       <w:r>
         <w:rPr>
           <w:lang w:val="sv-SE"/>
@@ -32367,7 +32436,7 @@
           <w:lang w:val="sv-SE"/>
         </w:rPr>
       </w:pPr>
-      <w:bookmarkStart w:id="100" w:name="_Toc152052017"/>
+      <w:bookmarkStart w:id="100" w:name="_Toc153179564"/>
       <w:r>
         <w:rPr>
           <w:lang w:val="sv-SE"/>
@@ -32726,7 +32795,7 @@
           <w:lang w:val="sv-SE"/>
         </w:rPr>
       </w:pPr>
-      <w:bookmarkStart w:id="101" w:name="_Toc152052018"/>
+      <w:bookmarkStart w:id="101" w:name="_Toc153179565"/>
       <w:r>
         <w:rPr>
           <w:lang w:val="sv-SE"/>
@@ -32742,7 +32811,7 @@
           <w:lang w:val="sv-SE"/>
         </w:rPr>
       </w:pPr>
-      <w:bookmarkStart w:id="102" w:name="_Toc152052019"/>
+      <w:bookmarkStart w:id="102" w:name="_Toc153179566"/>
       <w:r>
         <w:rPr>
           <w:lang w:val="sv-SE"/>
@@ -32758,7 +32827,7 @@
           <w:lang w:val="sv-SE"/>
         </w:rPr>
       </w:pPr>
-      <w:bookmarkStart w:id="103" w:name="_Toc152052020"/>
+      <w:bookmarkStart w:id="103" w:name="_Toc153179567"/>
       <w:r>
         <w:rPr>
           <w:lang w:val="sv-SE"/>
@@ -32981,7 +33050,7 @@
           <w:lang w:val="sv-SE"/>
         </w:rPr>
       </w:pPr>
-      <w:bookmarkStart w:id="104" w:name="_Toc152052021"/>
+      <w:bookmarkStart w:id="104" w:name="_Toc153179568"/>
       <w:r>
         <w:rPr>
           <w:lang w:val="sv-SE"/>
@@ -32998,7 +33067,7 @@
           <w:lang w:val="sv-SE"/>
         </w:rPr>
       </w:pPr>
-      <w:bookmarkStart w:id="105" w:name="_Toc152052022"/>
+      <w:bookmarkStart w:id="105" w:name="_Toc153179569"/>
       <w:r>
         <w:rPr>
           <w:lang w:val="sv-SE"/>
@@ -33014,7 +33083,7 @@
           <w:lang w:val="sv-SE"/>
         </w:rPr>
       </w:pPr>
-      <w:bookmarkStart w:id="106" w:name="_Toc152052023"/>
+      <w:bookmarkStart w:id="106" w:name="_Toc153179570"/>
       <w:proofErr w:type="spellStart"/>
       <w:r>
         <w:rPr>
@@ -33050,7 +33119,7 @@
         </w:rPr>
         <w:t xml:space="preserve">  </w:t>
       </w:r>
-      <w:hyperlink r:id="rId19" w:history="1">
+      <w:hyperlink r:id="rId20" w:history="1">
         <w:r>
           <w:rPr>
             <w:rStyle w:val="Hyperlink"/>
@@ -33068,7 +33137,7 @@
         </w:rPr>
       </w:pPr>
     </w:p>
-    <w:bookmarkStart w:id="107" w:name="_Toc152052024" w:displacedByCustomXml="next"/>
+    <w:bookmarkStart w:id="107" w:name="_Toc153179571" w:displacedByCustomXml="next"/>
     <w:sdt>
       <w:sdtPr>
         <w:id w:val="1723244645"/>
@@ -33079,7 +33148,6 @@
         <w:showingPlcHdr/>
         <w15:appearance w15:val="hidden"/>
       </w:sdtPr>
-      <w:sdtEndPr/>
       <w:sdtContent>
         <w:bookmarkStart w:id="108" w:name="_Toc527370448" w:displacedByCustomXml="prev"/>
         <w:p>
@@ -33134,7 +33202,7 @@
         <w:br w:type="page"/>
       </w:r>
     </w:p>
-    <w:bookmarkStart w:id="109" w:name="_Toc152052025" w:displacedByCustomXml="next"/>
+    <w:bookmarkStart w:id="109" w:name="_Toc153179572" w:displacedByCustomXml="next"/>
     <w:bookmarkStart w:id="110" w:name="_Toc529756744" w:displacedByCustomXml="next"/>
     <w:bookmarkStart w:id="111" w:name="_Toc529756683" w:displacedByCustomXml="next"/>
     <w:sdt>
@@ -33147,7 +33215,6 @@
         <w:showingPlcHdr/>
         <w15:appearance w15:val="hidden"/>
       </w:sdtPr>
-      <w:sdtEndPr/>
       <w:sdtContent>
         <w:bookmarkStart w:id="112" w:name="_Toc527370449" w:displacedByCustomXml="prev"/>
         <w:p>
@@ -33174,7 +33241,6 @@
         <w:showingPlcHdr/>
         <w15:appearance w15:val="hidden"/>
       </w:sdtPr>
-      <w:sdtEndPr/>
       <w:sdtContent>
         <w:p>
           <w:pPr>
@@ -33461,7 +33527,7 @@
         <w:br w:type="page"/>
       </w:r>
     </w:p>
-    <w:bookmarkStart w:id="113" w:name="_Toc152052026" w:displacedByCustomXml="next"/>
+    <w:bookmarkStart w:id="113" w:name="_Toc153179573" w:displacedByCustomXml="next"/>
     <w:bookmarkStart w:id="114" w:name="_Toc529756745" w:displacedByCustomXml="next"/>
     <w:bookmarkStart w:id="115" w:name="_Toc529756684" w:displacedByCustomXml="next"/>
     <w:sdt>
@@ -33474,7 +33540,6 @@
         <w:showingPlcHdr/>
         <w15:appearance w15:val="hidden"/>
       </w:sdtPr>
-      <w:sdtEndPr/>
       <w:sdtContent>
         <w:bookmarkStart w:id="116" w:name="_Toc527370450" w:displacedByCustomXml="prev"/>
         <w:p>
@@ -33501,7 +33566,6 @@
         <w:showingPlcHdr/>
         <w15:appearance w15:val="hidden"/>
       </w:sdtPr>
-      <w:sdtEndPr/>
       <w:sdtContent>
         <w:p>
           <w:r>
@@ -33520,7 +33584,6 @@
         <w:showingPlcHdr/>
         <w15:appearance w15:val="hidden"/>
       </w:sdtPr>
-      <w:sdtEndPr/>
       <w:sdtContent>
         <w:p>
           <w:pPr>
@@ -33537,7 +33600,7 @@
         <w:br w:type="page"/>
       </w:r>
     </w:p>
-    <w:bookmarkStart w:id="117" w:name="_Toc152052027" w:displacedByCustomXml="next"/>
+    <w:bookmarkStart w:id="117" w:name="_Toc153179574" w:displacedByCustomXml="next"/>
     <w:bookmarkStart w:id="118" w:name="_Toc529756746" w:displacedByCustomXml="next"/>
     <w:bookmarkStart w:id="119" w:name="_Toc529756685" w:displacedByCustomXml="next"/>
     <w:sdt>
@@ -33550,7 +33613,6 @@
         <w:showingPlcHdr/>
         <w15:appearance w15:val="hidden"/>
       </w:sdtPr>
-      <w:sdtEndPr/>
       <w:sdtContent>
         <w:bookmarkStart w:id="120" w:name="_Toc527370451" w:displacedByCustomXml="prev"/>
         <w:p>
@@ -33577,7 +33639,6 @@
         <w:showingPlcHdr/>
         <w15:appearance w15:val="hidden"/>
       </w:sdtPr>
-      <w:sdtEndPr/>
       <w:sdtContent>
         <w:p>
           <w:r>
@@ -33596,7 +33657,6 @@
         <w:showingPlcHdr/>
         <w15:appearance w15:val="hidden"/>
       </w:sdtPr>
-      <w:sdtEndPr/>
       <w:sdtContent>
         <w:p>
           <w:pPr>
@@ -33690,7 +33750,7 @@
     </w:sdt>
     <w:p/>
     <w:sectPr>
-      <w:headerReference w:type="default" r:id="rId20"/>
+      <w:headerReference w:type="default" r:id="rId21"/>
       <w:pgSz w:w="8420" w:h="11907" w:orient="landscape" w:code="9"/>
       <w:pgMar w:top="1440" w:right="1440" w:bottom="1440" w:left="1440" w:header="720" w:footer="720" w:gutter="0"/>
       <w:cols w:space="720"/>
@@ -33812,7 +33872,6 @@
       <w:showingPlcHdr/>
       <w15:appearance w15:val="hidden"/>
     </w:sdtPr>
-    <w:sdtEndPr/>
     <w:sdtContent>
       <w:p>
         <w:pPr>
@@ -37479,6 +37538,7 @@
     <w:rsid w:val="00D2546A"/>
     <w:rsid w:val="00D901FF"/>
     <w:rsid w:val="00DC363C"/>
+    <w:rsid w:val="00E10551"/>
     <w:rsid w:val="00E51E41"/>
     <w:rsid w:val="00F011A5"/>
     <w:rsid w:val="00F07FCB"/>

</xml_diff>

<commit_message>
Update on Beef Jerky
</commit_message>
<xml_diff>
--- a/Receptbok.docx
+++ b/Receptbok.docx
@@ -7957,16 +7957,41 @@
         <w:spacing w:after="0"/>
         <w:rPr>
           <w:rFonts w:asciiTheme="minorHAnsi" w:hAnsiTheme="minorHAnsi" w:cstheme="minorHAnsi"/>
-          <w:lang w:val="sv-SE"/>
-        </w:rPr>
-      </w:pPr>
-      <w:r>
-        <w:rPr>
-          <w:rFonts w:asciiTheme="minorHAnsi" w:hAnsiTheme="minorHAnsi" w:cstheme="minorHAnsi"/>
-          <w:lang w:val="sv-SE"/>
-        </w:rPr>
-        <w:t>1 msk dijonsenap</w:t>
-      </w:r>
+          <w:lang w:val="nb-NO"/>
+        </w:rPr>
+      </w:pPr>
+      <w:r>
+        <w:rPr>
+          <w:rFonts w:asciiTheme="minorHAnsi" w:hAnsiTheme="minorHAnsi" w:cstheme="minorHAnsi"/>
+          <w:lang w:val="nb-NO"/>
+        </w:rPr>
+        <w:t xml:space="preserve">1 </w:t>
+      </w:r>
+      <w:proofErr w:type="spellStart"/>
+      <w:r>
+        <w:rPr>
+          <w:rFonts w:asciiTheme="minorHAnsi" w:hAnsiTheme="minorHAnsi" w:cstheme="minorHAnsi"/>
+          <w:lang w:val="nb-NO"/>
+        </w:rPr>
+        <w:t>msk</w:t>
+      </w:r>
+      <w:proofErr w:type="spellEnd"/>
+      <w:r>
+        <w:rPr>
+          <w:rFonts w:asciiTheme="minorHAnsi" w:hAnsiTheme="minorHAnsi" w:cstheme="minorHAnsi"/>
+          <w:lang w:val="nb-NO"/>
+        </w:rPr>
+        <w:t xml:space="preserve"> </w:t>
+      </w:r>
+      <w:proofErr w:type="spellStart"/>
+      <w:r>
+        <w:rPr>
+          <w:rFonts w:asciiTheme="minorHAnsi" w:hAnsiTheme="minorHAnsi" w:cstheme="minorHAnsi"/>
+          <w:lang w:val="nb-NO"/>
+        </w:rPr>
+        <w:t>dijonsenap</w:t>
+      </w:r>
+      <w:proofErr w:type="spellEnd"/>
     </w:p>
     <w:p>
       <w:pPr>
@@ -7974,16 +7999,41 @@
         <w:spacing w:after="0"/>
         <w:rPr>
           <w:rFonts w:asciiTheme="minorHAnsi" w:hAnsiTheme="minorHAnsi" w:cstheme="minorHAnsi"/>
-          <w:lang w:val="sv-SE"/>
-        </w:rPr>
-      </w:pPr>
-      <w:r>
-        <w:rPr>
-          <w:rFonts w:asciiTheme="minorHAnsi" w:hAnsiTheme="minorHAnsi" w:cstheme="minorHAnsi"/>
-          <w:lang w:val="sv-SE"/>
-        </w:rPr>
-        <w:t>1 tsk cayennepeppar</w:t>
-      </w:r>
+          <w:lang w:val="nb-NO"/>
+        </w:rPr>
+      </w:pPr>
+      <w:r>
+        <w:rPr>
+          <w:rFonts w:asciiTheme="minorHAnsi" w:hAnsiTheme="minorHAnsi" w:cstheme="minorHAnsi"/>
+          <w:lang w:val="nb-NO"/>
+        </w:rPr>
+        <w:t xml:space="preserve">1 </w:t>
+      </w:r>
+      <w:proofErr w:type="spellStart"/>
+      <w:r>
+        <w:rPr>
+          <w:rFonts w:asciiTheme="minorHAnsi" w:hAnsiTheme="minorHAnsi" w:cstheme="minorHAnsi"/>
+          <w:lang w:val="nb-NO"/>
+        </w:rPr>
+        <w:t>tsk</w:t>
+      </w:r>
+      <w:proofErr w:type="spellEnd"/>
+      <w:r>
+        <w:rPr>
+          <w:rFonts w:asciiTheme="minorHAnsi" w:hAnsiTheme="minorHAnsi" w:cstheme="minorHAnsi"/>
+          <w:lang w:val="nb-NO"/>
+        </w:rPr>
+        <w:t xml:space="preserve"> </w:t>
+      </w:r>
+      <w:proofErr w:type="spellStart"/>
+      <w:r>
+        <w:rPr>
+          <w:rFonts w:asciiTheme="minorHAnsi" w:hAnsiTheme="minorHAnsi" w:cstheme="minorHAnsi"/>
+          <w:lang w:val="nb-NO"/>
+        </w:rPr>
+        <w:t>cayennepeppar</w:t>
+      </w:r>
+      <w:proofErr w:type="spellEnd"/>
     </w:p>
     <w:p>
       <w:pPr>
@@ -7991,15 +8041,31 @@
         <w:spacing w:after="0"/>
         <w:rPr>
           <w:rFonts w:asciiTheme="minorHAnsi" w:hAnsiTheme="minorHAnsi" w:cstheme="minorHAnsi"/>
-          <w:lang w:val="sv-SE"/>
-        </w:rPr>
-      </w:pPr>
-      <w:r>
-        <w:rPr>
-          <w:rFonts w:asciiTheme="minorHAnsi" w:hAnsiTheme="minorHAnsi" w:cstheme="minorHAnsi"/>
-          <w:lang w:val="sv-SE"/>
-        </w:rPr>
-        <w:t>En gnutta salt</w:t>
+          <w:lang w:val="nb-NO"/>
+        </w:rPr>
+      </w:pPr>
+      <w:r>
+        <w:rPr>
+          <w:rFonts w:asciiTheme="minorHAnsi" w:hAnsiTheme="minorHAnsi" w:cstheme="minorHAnsi"/>
+          <w:lang w:val="nb-NO"/>
+        </w:rPr>
+        <w:t xml:space="preserve">En </w:t>
+      </w:r>
+      <w:proofErr w:type="spellStart"/>
+      <w:r>
+        <w:rPr>
+          <w:rFonts w:asciiTheme="minorHAnsi" w:hAnsiTheme="minorHAnsi" w:cstheme="minorHAnsi"/>
+          <w:lang w:val="nb-NO"/>
+        </w:rPr>
+        <w:t>gnutta</w:t>
+      </w:r>
+      <w:proofErr w:type="spellEnd"/>
+      <w:r>
+        <w:rPr>
+          <w:rFonts w:asciiTheme="minorHAnsi" w:hAnsiTheme="minorHAnsi" w:cstheme="minorHAnsi"/>
+          <w:lang w:val="nb-NO"/>
+        </w:rPr>
+        <w:t xml:space="preserve"> salt</w:t>
       </w:r>
     </w:p>
     <w:p>
@@ -9719,10 +9785,10 @@
           <w:lang w:val="sv-SE"/>
         </w:rPr>
       </w:pPr>
-      <w:bookmarkStart w:id="14" w:name="_Toc527370443"/>
-      <w:bookmarkStart w:id="15" w:name="_Toc529756677"/>
-      <w:bookmarkStart w:id="16" w:name="_Toc529756738"/>
-      <w:bookmarkStart w:id="17" w:name="_Toc153179486"/>
+      <w:bookmarkStart w:id="14" w:name="_Toc153179486"/>
+      <w:bookmarkStart w:id="15" w:name="_Toc527370443"/>
+      <w:bookmarkStart w:id="16" w:name="_Toc529756677"/>
+      <w:bookmarkStart w:id="17" w:name="_Toc529756738"/>
       <w:proofErr w:type="spellStart"/>
       <w:r>
         <w:rPr>
@@ -9744,7 +9810,7 @@
         </w:rPr>
         <w:t>jerky</w:t>
       </w:r>
-      <w:bookmarkEnd w:id="17"/>
+      <w:bookmarkEnd w:id="14"/>
       <w:proofErr w:type="spellEnd"/>
     </w:p>
     <w:p>
@@ -9799,6 +9865,13 @@
         <w:t>dovfransyska</w:t>
       </w:r>
       <w:proofErr w:type="spellEnd"/>
+      <w:r>
+        <w:rPr>
+          <w:rFonts w:eastAsia="Times New Roman" w:cstheme="minorHAnsi"/>
+          <w:lang w:val="sv-SE"/>
+        </w:rPr>
+        <w:t>/rådjursfransyska</w:t>
+      </w:r>
     </w:p>
     <w:p>
       <w:pPr>
@@ -9870,7 +9943,7 @@
           <w:rFonts w:eastAsia="Times New Roman" w:cstheme="minorHAnsi"/>
           <w:lang w:val="sv-SE"/>
         </w:rPr>
-        <w:t>1.3</w:t>
+        <w:t>c:a</w:t>
       </w:r>
       <w:proofErr w:type="gramEnd"/>
       <w:r>
@@ -9878,7 +9951,14 @@
           <w:rFonts w:eastAsia="Times New Roman" w:cstheme="minorHAnsi"/>
           <w:lang w:val="sv-SE"/>
         </w:rPr>
-        <w:t xml:space="preserve"> mm tjocka, 2-3 cm breda</w:t>
+        <w:t xml:space="preserve"> </w:t>
+      </w:r>
+      <w:r>
+        <w:rPr>
+          <w:rFonts w:eastAsia="Times New Roman" w:cstheme="minorHAnsi"/>
+          <w:lang w:val="sv-SE"/>
+        </w:rPr>
+        <w:t>1 mm tjocka, 2-3 cm breda</w:t>
       </w:r>
       <w:r>
         <w:rPr>
@@ -9909,7 +9989,14 @@
           <w:rFonts w:eastAsia="Times New Roman" w:cstheme="minorHAnsi"/>
           <w:lang w:val="sv-SE"/>
         </w:rPr>
-        <w:t>cirka 24 timmar</w:t>
+        <w:t>minst</w:t>
+      </w:r>
+      <w:r>
+        <w:rPr>
+          <w:rFonts w:eastAsia="Times New Roman" w:cstheme="minorHAnsi"/>
+          <w:lang w:val="sv-SE"/>
+        </w:rPr>
+        <w:t xml:space="preserve"> 24 timmar</w:t>
       </w:r>
       <w:r>
         <w:rPr>
@@ -9933,24 +10020,21 @@
           <w:rFonts w:eastAsia="Times New Roman" w:cstheme="minorHAnsi"/>
           <w:lang w:val="sv-SE"/>
         </w:rPr>
-        <w:t>Torka bort fett.</w:t>
-      </w:r>
-    </w:p>
-    <w:p>
-      <w:pPr>
-        <w:spacing w:after="0" w:line="240" w:lineRule="auto"/>
-        <w:ind w:firstLine="0"/>
-        <w:rPr>
-          <w:rFonts w:eastAsia="Times New Roman" w:cstheme="minorHAnsi"/>
-          <w:lang w:val="sv-SE"/>
-        </w:rPr>
-      </w:pPr>
-      <w:r>
-        <w:rPr>
-          <w:rFonts w:eastAsia="Times New Roman" w:cstheme="minorHAnsi"/>
-          <w:lang w:val="sv-SE"/>
-        </w:rPr>
-        <w:t>Salta.</w:t>
+        <w:t>Torka bort fett</w:t>
+      </w:r>
+      <w:r>
+        <w:rPr>
+          <w:rFonts w:eastAsia="Times New Roman" w:cstheme="minorHAnsi"/>
+          <w:lang w:val="sv-SE"/>
+        </w:rPr>
+        <w:t xml:space="preserve"> genom att lägga bitarna på papper</w:t>
+      </w:r>
+      <w:r>
+        <w:rPr>
+          <w:rFonts w:eastAsia="Times New Roman" w:cstheme="minorHAnsi"/>
+          <w:lang w:val="sv-SE"/>
+        </w:rPr>
+        <w:t>, salta. Vänd bitarna och salta på andra sidan.</w:t>
       </w:r>
     </w:p>
     <w:p>
@@ -10020,6 +10104,16 @@
     </w:p>
     <w:p>
       <w:pPr>
+        <w:spacing w:after="0" w:line="240" w:lineRule="auto"/>
+        <w:ind w:firstLine="0"/>
+        <w:rPr>
+          <w:rFonts w:eastAsia="Times New Roman" w:cstheme="minorHAnsi"/>
+          <w:lang w:val="sv-SE"/>
+        </w:rPr>
+      </w:pPr>
+    </w:p>
+    <w:p>
+      <w:pPr>
         <w:ind w:firstLine="0"/>
         <w:rPr>
           <w:lang w:val="sv-SE"/>
@@ -10039,6 +10133,13 @@
         </w:rPr>
         <w:t xml:space="preserve"> som tilltugg</w:t>
       </w:r>
+      <w:r>
+        <w:rPr>
+          <w:rFonts w:eastAsia="Times New Roman" w:cstheme="minorHAnsi"/>
+          <w:lang w:val="sv-SE"/>
+        </w:rPr>
+        <w:t xml:space="preserve"> till mjöd</w:t>
+      </w:r>
     </w:p>
     <w:p>
       <w:pPr>
@@ -10062,9 +10163,9 @@
         </w:rPr>
       </w:pPr>
       <w:bookmarkStart w:id="19" w:name="_Toc153179487"/>
-      <w:bookmarkEnd w:id="14"/>
       <w:bookmarkEnd w:id="15"/>
       <w:bookmarkEnd w:id="16"/>
+      <w:bookmarkEnd w:id="17"/>
       <w:r>
         <w:rPr>
           <w:lang w:val="sv-SE"/>
@@ -11346,9 +11447,9 @@
           <w:lang w:val="sv-SE"/>
         </w:rPr>
       </w:pPr>
-      <w:bookmarkStart w:id="23" w:name="_Toc529756678"/>
-      <w:bookmarkStart w:id="24" w:name="_Toc529756739"/>
-      <w:bookmarkStart w:id="25" w:name="_Toc153179491"/>
+      <w:bookmarkStart w:id="23" w:name="_Toc153179491"/>
+      <w:bookmarkStart w:id="24" w:name="_Toc529756678"/>
+      <w:bookmarkStart w:id="25" w:name="_Toc529756739"/>
       <w:r>
         <w:rPr>
           <w:lang w:val="sv-SE"/>
@@ -11361,7 +11462,7 @@
         </w:rPr>
         <w:t>ttbullar</w:t>
       </w:r>
-      <w:bookmarkEnd w:id="25"/>
+      <w:bookmarkEnd w:id="23"/>
     </w:p>
     <w:p>
       <w:pPr>
@@ -20144,8 +20245,8 @@
         </w:rPr>
         <w:t>F</w:t>
       </w:r>
-      <w:bookmarkEnd w:id="23"/>
       <w:bookmarkEnd w:id="24"/>
+      <w:bookmarkEnd w:id="25"/>
       <w:r>
         <w:rPr>
           <w:lang w:val="sv-SE"/>
@@ -20686,16 +20787,16 @@
           <w:lang w:val="sv-SE"/>
         </w:rPr>
       </w:pPr>
-      <w:bookmarkStart w:id="50" w:name="_Toc529756682"/>
-      <w:bookmarkStart w:id="51" w:name="_Toc529756743"/>
-      <w:bookmarkStart w:id="52" w:name="_Toc153179516"/>
+      <w:bookmarkStart w:id="50" w:name="_Toc153179516"/>
+      <w:bookmarkStart w:id="51" w:name="_Toc529756682"/>
+      <w:bookmarkStart w:id="52" w:name="_Toc529756743"/>
       <w:r>
         <w:rPr>
           <w:lang w:val="sv-SE"/>
         </w:rPr>
         <w:t>Pasta</w:t>
       </w:r>
-      <w:bookmarkEnd w:id="52"/>
+      <w:bookmarkEnd w:id="50"/>
     </w:p>
     <w:p>
       <w:pPr>
@@ -33168,8 +33269,8 @@
       </w:sdtContent>
     </w:sdt>
     <w:bookmarkEnd w:id="107" w:displacedByCustomXml="prev"/>
+    <w:bookmarkEnd w:id="52" w:displacedByCustomXml="prev"/>
     <w:bookmarkEnd w:id="51" w:displacedByCustomXml="prev"/>
-    <w:bookmarkEnd w:id="50" w:displacedByCustomXml="prev"/>
     <w:p>
       <w:pPr>
         <w:rPr>
@@ -37520,6 +37621,7 @@
     <w:rsid w:val="002077F5"/>
     <w:rsid w:val="004112AB"/>
     <w:rsid w:val="00605415"/>
+    <w:rsid w:val="006866FF"/>
     <w:rsid w:val="006948C4"/>
     <w:rsid w:val="006E76EC"/>
     <w:rsid w:val="007A061E"/>
@@ -38572,27 +38674,6 @@
 </file>
 
 <file path=customXml/item1.xml><?xml version="1.0" encoding="utf-8"?>
-<b:Sources xmlns:b="http://schemas.openxmlformats.org/officeDocument/2006/bibliography" xmlns="http://schemas.openxmlformats.org/officeDocument/2006/bibliography" SelectedStyle="\APASixthEditionOfficeOnline.xsl" StyleName="APA" Version="6"/>
-</file>
-
-<file path=customXml/item2.xml><?xml version="1.0" encoding="utf-8"?>
-<p:properties xmlns:p="http://schemas.microsoft.com/office/2006/metadata/properties" xmlns:xsi="http://www.w3.org/2001/XMLSchema-instance" xmlns:pc="http://schemas.microsoft.com/office/infopath/2007/PartnerControls">
-  <documentManagement>
-    <MediaServiceKeyPoints xmlns="71af3243-3dd4-4a8d-8c0d-dd76da1f02a5" xsi:nil="true"/>
-  </documentManagement>
-</p:properties>
-</file>
-
-<file path=customXml/item3.xml><?xml version="1.0" encoding="utf-8"?>
-<?mso-contentType ?>
-<FormTemplates xmlns="http://schemas.microsoft.com/sharepoint/v3/contenttype/forms">
-  <Display>DocumentLibraryForm</Display>
-  <Edit>DocumentLibraryForm</Edit>
-  <New>DocumentLibraryForm</New>
-</FormTemplates>
-</file>
-
-<file path=customXml/item4.xml><?xml version="1.0" encoding="utf-8"?>
 <ct:contentTypeSchema xmlns:ct="http://schemas.microsoft.com/office/2006/metadata/contentType" xmlns:ma="http://schemas.microsoft.com/office/2006/metadata/properties/metaAttributes" ct:_="" ma:_="" ma:contentTypeName="Document" ma:contentTypeID="0x01010079F111ED35F8CC479449609E8A0923A6" ma:contentTypeVersion="11" ma:contentTypeDescription="Create a new document." ma:contentTypeScope="" ma:versionID="96291512c1ee715ab617f4c07df79fc1">
   <xsd:schema xmlns:xsd="http://www.w3.org/2001/XMLSchema" xmlns:xs="http://www.w3.org/2001/XMLSchema" xmlns:p="http://schemas.microsoft.com/office/2006/metadata/properties" xmlns:ns2="71af3243-3dd4-4a8d-8c0d-dd76da1f02a5" xmlns:ns3="16c05727-aa75-4e4a-9b5f-8a80a1165891" targetNamespace="http://schemas.microsoft.com/office/2006/metadata/properties" ma:root="true" ma:fieldsID="8256c27c40ca5c40ce1cf6c44f0205df" ns2:_="" ns3:_="">
     <xsd:import namespace="71af3243-3dd4-4a8d-8c0d-dd76da1f02a5"/>
@@ -38803,33 +38884,28 @@
 </ct:contentTypeSchema>
 </file>
 
-<file path=customXml/itemProps1.xml><?xml version="1.0" encoding="utf-8"?>
-<ds:datastoreItem xmlns:ds="http://schemas.openxmlformats.org/officeDocument/2006/customXml" ds:itemID="{2FE66373-6161-4581-9A28-7AB54200425F}">
-  <ds:schemaRefs>
-    <ds:schemaRef ds:uri="http://schemas.openxmlformats.org/officeDocument/2006/bibliography"/>
-  </ds:schemaRefs>
-</ds:datastoreItem>
+<file path=customXml/item2.xml><?xml version="1.0" encoding="utf-8"?>
+<?mso-contentType ?>
+<FormTemplates xmlns="http://schemas.microsoft.com/sharepoint/v3/contenttype/forms">
+  <Display>DocumentLibraryForm</Display>
+  <Edit>DocumentLibraryForm</Edit>
+  <New>DocumentLibraryForm</New>
+</FormTemplates>
 </file>
 
-<file path=customXml/itemProps2.xml><?xml version="1.0" encoding="utf-8"?>
-<ds:datastoreItem xmlns:ds="http://schemas.openxmlformats.org/officeDocument/2006/customXml" ds:itemID="{A1CD3894-5D83-418D-9473-561E9E7F9185}">
-  <ds:schemaRefs>
-    <ds:schemaRef ds:uri="http://schemas.microsoft.com/office/2006/metadata/properties"/>
-    <ds:schemaRef ds:uri="http://schemas.microsoft.com/office/infopath/2007/PartnerControls"/>
-    <ds:schemaRef ds:uri="71af3243-3dd4-4a8d-8c0d-dd76da1f02a5"/>
-  </ds:schemaRefs>
-</ds:datastoreItem>
+<file path=customXml/item3.xml><?xml version="1.0" encoding="utf-8"?>
+<p:properties xmlns:p="http://schemas.microsoft.com/office/2006/metadata/properties" xmlns:xsi="http://www.w3.org/2001/XMLSchema-instance" xmlns:pc="http://schemas.microsoft.com/office/infopath/2007/PartnerControls">
+  <documentManagement>
+    <MediaServiceKeyPoints xmlns="71af3243-3dd4-4a8d-8c0d-dd76da1f02a5" xsi:nil="true"/>
+  </documentManagement>
+</p:properties>
 </file>
 
-<file path=customXml/itemProps3.xml><?xml version="1.0" encoding="utf-8"?>
-<ds:datastoreItem xmlns:ds="http://schemas.openxmlformats.org/officeDocument/2006/customXml" ds:itemID="{CF44EB4C-692F-4272-9514-DF49EFCFE5A5}">
-  <ds:schemaRefs>
-    <ds:schemaRef ds:uri="http://schemas.microsoft.com/sharepoint/v3/contenttype/forms"/>
-  </ds:schemaRefs>
-</ds:datastoreItem>
+<file path=customXml/item4.xml><?xml version="1.0" encoding="utf-8"?>
+<b:Sources xmlns:b="http://schemas.openxmlformats.org/officeDocument/2006/bibliography" xmlns="http://schemas.openxmlformats.org/officeDocument/2006/bibliography" SelectedStyle="\APASixthEditionOfficeOnline.xsl" StyleName="APA" Version="6"/>
 </file>
 
-<file path=customXml/itemProps4.xml><?xml version="1.0" encoding="utf-8"?>
+<file path=customXml/itemProps1.xml><?xml version="1.0" encoding="utf-8"?>
 <ds:datastoreItem xmlns:ds="http://schemas.openxmlformats.org/officeDocument/2006/customXml" ds:itemID="{CB03C512-720A-4153-9179-510DFD75D7CD}">
   <ds:schemaRefs>
     <ds:schemaRef ds:uri="http://schemas.microsoft.com/office/2006/metadata/contentType"/>
@@ -38846,4 +38922,30 @@
     <ds:schemaRef ds:uri="http://schemas.microsoft.com/internal/obd"/>
   </ds:schemaRefs>
 </ds:datastoreItem>
+</file>
+
+<file path=customXml/itemProps2.xml><?xml version="1.0" encoding="utf-8"?>
+<ds:datastoreItem xmlns:ds="http://schemas.openxmlformats.org/officeDocument/2006/customXml" ds:itemID="{CF44EB4C-692F-4272-9514-DF49EFCFE5A5}">
+  <ds:schemaRefs>
+    <ds:schemaRef ds:uri="http://schemas.microsoft.com/sharepoint/v3/contenttype/forms"/>
+  </ds:schemaRefs>
+</ds:datastoreItem>
+</file>
+
+<file path=customXml/itemProps3.xml><?xml version="1.0" encoding="utf-8"?>
+<ds:datastoreItem xmlns:ds="http://schemas.openxmlformats.org/officeDocument/2006/customXml" ds:itemID="{A1CD3894-5D83-418D-9473-561E9E7F9185}">
+  <ds:schemaRefs>
+    <ds:schemaRef ds:uri="http://schemas.microsoft.com/office/2006/metadata/properties"/>
+    <ds:schemaRef ds:uri="http://schemas.microsoft.com/office/infopath/2007/PartnerControls"/>
+    <ds:schemaRef ds:uri="71af3243-3dd4-4a8d-8c0d-dd76da1f02a5"/>
+  </ds:schemaRefs>
+</ds:datastoreItem>
+</file>
+
+<file path=customXml/itemProps4.xml><?xml version="1.0" encoding="utf-8"?>
+<ds:datastoreItem xmlns:ds="http://schemas.openxmlformats.org/officeDocument/2006/customXml" ds:itemID="{2FE66373-6161-4581-9A28-7AB54200425F}">
+  <ds:schemaRefs>
+    <ds:schemaRef ds:uri="http://schemas.openxmlformats.org/officeDocument/2006/bibliography"/>
+  </ds:schemaRefs>
+</ds:datastoreItem>
 </file>
</xml_diff>

<commit_message>
Modification added to Beef Jerky
</commit_message>
<xml_diff>
--- a/Receptbok.docx
+++ b/Receptbok.docx
@@ -163,6 +163,7 @@
         <w:showingPlcHdr/>
         <w15:appearance w15:val="hidden"/>
       </w:sdtPr>
+      <w:sdtEndPr/>
       <w:sdtContent>
         <w:p>
           <w:r>
@@ -204,6 +205,7 @@
         <w:showingPlcHdr/>
         <w15:appearance w15:val="hidden"/>
       </w:sdtPr>
+      <w:sdtEndPr/>
       <w:sdtContent>
         <w:p>
           <w:r>
@@ -7729,6 +7731,7 @@
         <w:showingPlcHdr/>
         <w15:appearance w15:val="hidden"/>
       </w:sdtPr>
+      <w:sdtEndPr/>
       <w:sdtContent>
         <w:p>
           <w:pPr>
@@ -7759,6 +7762,7 @@
         <w:showingPlcHdr/>
         <w15:appearance w15:val="hidden"/>
       </w:sdtPr>
+      <w:sdtEndPr/>
       <w:sdtContent>
         <w:p>
           <w:pPr>
@@ -7957,16 +7961,41 @@
         <w:spacing w:after="0"/>
         <w:rPr>
           <w:rFonts w:asciiTheme="minorHAnsi" w:hAnsiTheme="minorHAnsi" w:cstheme="minorHAnsi"/>
-          <w:lang w:val="sv-SE"/>
-        </w:rPr>
-      </w:pPr>
-      <w:r>
-        <w:rPr>
-          <w:rFonts w:asciiTheme="minorHAnsi" w:hAnsiTheme="minorHAnsi" w:cstheme="minorHAnsi"/>
-          <w:lang w:val="sv-SE"/>
-        </w:rPr>
-        <w:t>1 msk dijonsenap</w:t>
-      </w:r>
+          <w:lang w:val="nb-NO"/>
+        </w:rPr>
+      </w:pPr>
+      <w:r>
+        <w:rPr>
+          <w:rFonts w:asciiTheme="minorHAnsi" w:hAnsiTheme="minorHAnsi" w:cstheme="minorHAnsi"/>
+          <w:lang w:val="nb-NO"/>
+        </w:rPr>
+        <w:t xml:space="preserve">1 </w:t>
+      </w:r>
+      <w:proofErr w:type="spellStart"/>
+      <w:r>
+        <w:rPr>
+          <w:rFonts w:asciiTheme="minorHAnsi" w:hAnsiTheme="minorHAnsi" w:cstheme="minorHAnsi"/>
+          <w:lang w:val="nb-NO"/>
+        </w:rPr>
+        <w:t>msk</w:t>
+      </w:r>
+      <w:proofErr w:type="spellEnd"/>
+      <w:r>
+        <w:rPr>
+          <w:rFonts w:asciiTheme="minorHAnsi" w:hAnsiTheme="minorHAnsi" w:cstheme="minorHAnsi"/>
+          <w:lang w:val="nb-NO"/>
+        </w:rPr>
+        <w:t xml:space="preserve"> </w:t>
+      </w:r>
+      <w:proofErr w:type="spellStart"/>
+      <w:r>
+        <w:rPr>
+          <w:rFonts w:asciiTheme="minorHAnsi" w:hAnsiTheme="minorHAnsi" w:cstheme="minorHAnsi"/>
+          <w:lang w:val="nb-NO"/>
+        </w:rPr>
+        <w:t>dijonsenap</w:t>
+      </w:r>
+      <w:proofErr w:type="spellEnd"/>
     </w:p>
     <w:p>
       <w:pPr>
@@ -7974,16 +8003,41 @@
         <w:spacing w:after="0"/>
         <w:rPr>
           <w:rFonts w:asciiTheme="minorHAnsi" w:hAnsiTheme="minorHAnsi" w:cstheme="minorHAnsi"/>
-          <w:lang w:val="sv-SE"/>
-        </w:rPr>
-      </w:pPr>
-      <w:r>
-        <w:rPr>
-          <w:rFonts w:asciiTheme="minorHAnsi" w:hAnsiTheme="minorHAnsi" w:cstheme="minorHAnsi"/>
-          <w:lang w:val="sv-SE"/>
-        </w:rPr>
-        <w:t>1 tsk cayennepeppar</w:t>
-      </w:r>
+          <w:lang w:val="nb-NO"/>
+        </w:rPr>
+      </w:pPr>
+      <w:r>
+        <w:rPr>
+          <w:rFonts w:asciiTheme="minorHAnsi" w:hAnsiTheme="minorHAnsi" w:cstheme="minorHAnsi"/>
+          <w:lang w:val="nb-NO"/>
+        </w:rPr>
+        <w:t xml:space="preserve">1 </w:t>
+      </w:r>
+      <w:proofErr w:type="spellStart"/>
+      <w:r>
+        <w:rPr>
+          <w:rFonts w:asciiTheme="minorHAnsi" w:hAnsiTheme="minorHAnsi" w:cstheme="minorHAnsi"/>
+          <w:lang w:val="nb-NO"/>
+        </w:rPr>
+        <w:t>tsk</w:t>
+      </w:r>
+      <w:proofErr w:type="spellEnd"/>
+      <w:r>
+        <w:rPr>
+          <w:rFonts w:asciiTheme="minorHAnsi" w:hAnsiTheme="minorHAnsi" w:cstheme="minorHAnsi"/>
+          <w:lang w:val="nb-NO"/>
+        </w:rPr>
+        <w:t xml:space="preserve"> </w:t>
+      </w:r>
+      <w:proofErr w:type="spellStart"/>
+      <w:r>
+        <w:rPr>
+          <w:rFonts w:asciiTheme="minorHAnsi" w:hAnsiTheme="minorHAnsi" w:cstheme="minorHAnsi"/>
+          <w:lang w:val="nb-NO"/>
+        </w:rPr>
+        <w:t>cayennepeppar</w:t>
+      </w:r>
+      <w:proofErr w:type="spellEnd"/>
     </w:p>
     <w:p>
       <w:pPr>
@@ -7991,15 +8045,31 @@
         <w:spacing w:after="0"/>
         <w:rPr>
           <w:rFonts w:asciiTheme="minorHAnsi" w:hAnsiTheme="minorHAnsi" w:cstheme="minorHAnsi"/>
-          <w:lang w:val="sv-SE"/>
-        </w:rPr>
-      </w:pPr>
-      <w:r>
-        <w:rPr>
-          <w:rFonts w:asciiTheme="minorHAnsi" w:hAnsiTheme="minorHAnsi" w:cstheme="minorHAnsi"/>
-          <w:lang w:val="sv-SE"/>
-        </w:rPr>
-        <w:t>En gnutta salt</w:t>
+          <w:lang w:val="nb-NO"/>
+        </w:rPr>
+      </w:pPr>
+      <w:r>
+        <w:rPr>
+          <w:rFonts w:asciiTheme="minorHAnsi" w:hAnsiTheme="minorHAnsi" w:cstheme="minorHAnsi"/>
+          <w:lang w:val="nb-NO"/>
+        </w:rPr>
+        <w:t xml:space="preserve">En </w:t>
+      </w:r>
+      <w:proofErr w:type="spellStart"/>
+      <w:r>
+        <w:rPr>
+          <w:rFonts w:asciiTheme="minorHAnsi" w:hAnsiTheme="minorHAnsi" w:cstheme="minorHAnsi"/>
+          <w:lang w:val="nb-NO"/>
+        </w:rPr>
+        <w:t>gnutta</w:t>
+      </w:r>
+      <w:proofErr w:type="spellEnd"/>
+      <w:r>
+        <w:rPr>
+          <w:rFonts w:asciiTheme="minorHAnsi" w:hAnsiTheme="minorHAnsi" w:cstheme="minorHAnsi"/>
+          <w:lang w:val="nb-NO"/>
+        </w:rPr>
+        <w:t xml:space="preserve"> salt</w:t>
       </w:r>
     </w:p>
     <w:p>
@@ -9719,10 +9789,10 @@
           <w:lang w:val="sv-SE"/>
         </w:rPr>
       </w:pPr>
-      <w:bookmarkStart w:id="14" w:name="_Toc527370443"/>
-      <w:bookmarkStart w:id="15" w:name="_Toc529756677"/>
-      <w:bookmarkStart w:id="16" w:name="_Toc529756738"/>
-      <w:bookmarkStart w:id="17" w:name="_Toc153969813"/>
+      <w:bookmarkStart w:id="14" w:name="_Toc153969813"/>
+      <w:bookmarkStart w:id="15" w:name="_Toc527370443"/>
+      <w:bookmarkStart w:id="16" w:name="_Toc529756677"/>
+      <w:bookmarkStart w:id="17" w:name="_Toc529756738"/>
       <w:proofErr w:type="spellStart"/>
       <w:r>
         <w:rPr>
@@ -9744,7 +9814,7 @@
         </w:rPr>
         <w:t>jerky</w:t>
       </w:r>
-      <w:bookmarkEnd w:id="17"/>
+      <w:bookmarkEnd w:id="14"/>
       <w:proofErr w:type="spellEnd"/>
     </w:p>
     <w:p>
@@ -10084,6 +10154,13 @@
         </w:rPr>
         <w:t xml:space="preserve"> timmar tills köttet är torrt men lite segt.</w:t>
       </w:r>
+      <w:r>
+        <w:rPr>
+          <w:rFonts w:eastAsia="Times New Roman" w:cstheme="minorHAnsi"/>
+          <w:lang w:val="sv-SE"/>
+        </w:rPr>
+        <w:t xml:space="preserve"> Vänd gärna på bitarna efter halva tiden.</w:t>
+      </w:r>
     </w:p>
     <w:p>
       <w:pPr>
@@ -10163,9 +10240,9 @@
         </w:rPr>
       </w:pPr>
       <w:bookmarkStart w:id="19" w:name="_Toc153969814"/>
-      <w:bookmarkEnd w:id="14"/>
       <w:bookmarkEnd w:id="15"/>
       <w:bookmarkEnd w:id="16"/>
+      <w:bookmarkEnd w:id="17"/>
       <w:r>
         <w:rPr>
           <w:lang w:val="sv-SE"/>
@@ -11441,9 +11518,9 @@
           <w:lang w:val="sv-SE"/>
         </w:rPr>
       </w:pPr>
-      <w:bookmarkStart w:id="23" w:name="_Toc529756678"/>
-      <w:bookmarkStart w:id="24" w:name="_Toc529756739"/>
-      <w:bookmarkStart w:id="25" w:name="_Toc153969818"/>
+      <w:bookmarkStart w:id="23" w:name="_Toc153969818"/>
+      <w:bookmarkStart w:id="24" w:name="_Toc529756678"/>
+      <w:bookmarkStart w:id="25" w:name="_Toc529756739"/>
       <w:r>
         <w:rPr>
           <w:lang w:val="sv-SE"/>
@@ -11456,7 +11533,7 @@
         </w:rPr>
         <w:t>ttbullar</w:t>
       </w:r>
-      <w:bookmarkEnd w:id="25"/>
+      <w:bookmarkEnd w:id="23"/>
     </w:p>
     <w:p>
       <w:pPr>
@@ -20251,8 +20328,8 @@
         </w:rPr>
         <w:t>F</w:t>
       </w:r>
-      <w:bookmarkEnd w:id="23"/>
       <w:bookmarkEnd w:id="24"/>
+      <w:bookmarkEnd w:id="25"/>
       <w:r>
         <w:rPr>
           <w:lang w:val="sv-SE"/>
@@ -20793,16 +20870,16 @@
           <w:lang w:val="sv-SE"/>
         </w:rPr>
       </w:pPr>
-      <w:bookmarkStart w:id="50" w:name="_Toc529756682"/>
-      <w:bookmarkStart w:id="51" w:name="_Toc529756743"/>
-      <w:bookmarkStart w:id="52" w:name="_Toc153969843"/>
+      <w:bookmarkStart w:id="50" w:name="_Toc153969843"/>
+      <w:bookmarkStart w:id="51" w:name="_Toc529756682"/>
+      <w:bookmarkStart w:id="52" w:name="_Toc529756743"/>
       <w:r>
         <w:rPr>
           <w:lang w:val="sv-SE"/>
         </w:rPr>
         <w:t>Pasta</w:t>
       </w:r>
-      <w:bookmarkEnd w:id="52"/>
+      <w:bookmarkEnd w:id="50"/>
     </w:p>
     <w:p>
       <w:pPr>
@@ -33255,6 +33332,7 @@
         <w:showingPlcHdr/>
         <w15:appearance w15:val="hidden"/>
       </w:sdtPr>
+      <w:sdtEndPr/>
       <w:sdtContent>
         <w:bookmarkStart w:id="108" w:name="_Toc527370448" w:displacedByCustomXml="prev"/>
         <w:p>
@@ -33275,8 +33353,8 @@
       </w:sdtContent>
     </w:sdt>
     <w:bookmarkEnd w:id="107" w:displacedByCustomXml="prev"/>
+    <w:bookmarkEnd w:id="52" w:displacedByCustomXml="prev"/>
     <w:bookmarkEnd w:id="51" w:displacedByCustomXml="prev"/>
-    <w:bookmarkEnd w:id="50" w:displacedByCustomXml="prev"/>
     <w:p>
       <w:pPr>
         <w:rPr>
@@ -33322,6 +33400,7 @@
         <w:showingPlcHdr/>
         <w15:appearance w15:val="hidden"/>
       </w:sdtPr>
+      <w:sdtEndPr/>
       <w:sdtContent>
         <w:bookmarkStart w:id="112" w:name="_Toc527370449" w:displacedByCustomXml="prev"/>
         <w:p>
@@ -33348,6 +33427,7 @@
         <w:showingPlcHdr/>
         <w15:appearance w15:val="hidden"/>
       </w:sdtPr>
+      <w:sdtEndPr/>
       <w:sdtContent>
         <w:p>
           <w:pPr>
@@ -33647,6 +33727,7 @@
         <w:showingPlcHdr/>
         <w15:appearance w15:val="hidden"/>
       </w:sdtPr>
+      <w:sdtEndPr/>
       <w:sdtContent>
         <w:bookmarkStart w:id="116" w:name="_Toc527370450" w:displacedByCustomXml="prev"/>
         <w:p>
@@ -33673,6 +33754,7 @@
         <w:showingPlcHdr/>
         <w15:appearance w15:val="hidden"/>
       </w:sdtPr>
+      <w:sdtEndPr/>
       <w:sdtContent>
         <w:p>
           <w:r>
@@ -33691,6 +33773,7 @@
         <w:showingPlcHdr/>
         <w15:appearance w15:val="hidden"/>
       </w:sdtPr>
+      <w:sdtEndPr/>
       <w:sdtContent>
         <w:p>
           <w:pPr>
@@ -33720,6 +33803,7 @@
         <w:showingPlcHdr/>
         <w15:appearance w15:val="hidden"/>
       </w:sdtPr>
+      <w:sdtEndPr/>
       <w:sdtContent>
         <w:bookmarkStart w:id="120" w:name="_Toc527370451" w:displacedByCustomXml="prev"/>
         <w:p>
@@ -33746,6 +33830,7 @@
         <w:showingPlcHdr/>
         <w15:appearance w15:val="hidden"/>
       </w:sdtPr>
+      <w:sdtEndPr/>
       <w:sdtContent>
         <w:p>
           <w:r>
@@ -33764,6 +33849,7 @@
         <w:showingPlcHdr/>
         <w15:appearance w15:val="hidden"/>
       </w:sdtPr>
+      <w:sdtEndPr/>
       <w:sdtContent>
         <w:p>
           <w:pPr>
@@ -33979,6 +34065,7 @@
       <w:showingPlcHdr/>
       <w15:appearance w15:val="hidden"/>
     </w:sdtPr>
+    <w:sdtEndPr/>
     <w:sdtContent>
       <w:p>
         <w:pPr>
@@ -38681,27 +38768,6 @@
 </file>
 
 <file path=customXml/item1.xml><?xml version="1.0" encoding="utf-8"?>
-<b:Sources xmlns:b="http://schemas.openxmlformats.org/officeDocument/2006/bibliography" xmlns="http://schemas.openxmlformats.org/officeDocument/2006/bibliography" SelectedStyle="\APASixthEditionOfficeOnline.xsl" StyleName="APA" Version="6"/>
-</file>
-
-<file path=customXml/item2.xml><?xml version="1.0" encoding="utf-8"?>
-<p:properties xmlns:p="http://schemas.microsoft.com/office/2006/metadata/properties" xmlns:xsi="http://www.w3.org/2001/XMLSchema-instance" xmlns:pc="http://schemas.microsoft.com/office/infopath/2007/PartnerControls">
-  <documentManagement>
-    <MediaServiceKeyPoints xmlns="71af3243-3dd4-4a8d-8c0d-dd76da1f02a5" xsi:nil="true"/>
-  </documentManagement>
-</p:properties>
-</file>
-
-<file path=customXml/item3.xml><?xml version="1.0" encoding="utf-8"?>
-<?mso-contentType ?>
-<FormTemplates xmlns="http://schemas.microsoft.com/sharepoint/v3/contenttype/forms">
-  <Display>DocumentLibraryForm</Display>
-  <Edit>DocumentLibraryForm</Edit>
-  <New>DocumentLibraryForm</New>
-</FormTemplates>
-</file>
-
-<file path=customXml/item4.xml><?xml version="1.0" encoding="utf-8"?>
 <ct:contentTypeSchema xmlns:ct="http://schemas.microsoft.com/office/2006/metadata/contentType" xmlns:ma="http://schemas.microsoft.com/office/2006/metadata/properties/metaAttributes" ct:_="" ma:_="" ma:contentTypeName="Document" ma:contentTypeID="0x01010079F111ED35F8CC479449609E8A0923A6" ma:contentTypeVersion="11" ma:contentTypeDescription="Create a new document." ma:contentTypeScope="" ma:versionID="96291512c1ee715ab617f4c07df79fc1">
   <xsd:schema xmlns:xsd="http://www.w3.org/2001/XMLSchema" xmlns:xs="http://www.w3.org/2001/XMLSchema" xmlns:p="http://schemas.microsoft.com/office/2006/metadata/properties" xmlns:ns2="71af3243-3dd4-4a8d-8c0d-dd76da1f02a5" xmlns:ns3="16c05727-aa75-4e4a-9b5f-8a80a1165891" targetNamespace="http://schemas.microsoft.com/office/2006/metadata/properties" ma:root="true" ma:fieldsID="8256c27c40ca5c40ce1cf6c44f0205df" ns2:_="" ns3:_="">
     <xsd:import namespace="71af3243-3dd4-4a8d-8c0d-dd76da1f02a5"/>
@@ -38912,33 +38978,28 @@
 </ct:contentTypeSchema>
 </file>
 
-<file path=customXml/itemProps1.xml><?xml version="1.0" encoding="utf-8"?>
-<ds:datastoreItem xmlns:ds="http://schemas.openxmlformats.org/officeDocument/2006/customXml" ds:itemID="{2FE66373-6161-4581-9A28-7AB54200425F}">
-  <ds:schemaRefs>
-    <ds:schemaRef ds:uri="http://schemas.openxmlformats.org/officeDocument/2006/bibliography"/>
-  </ds:schemaRefs>
-</ds:datastoreItem>
+<file path=customXml/item2.xml><?xml version="1.0" encoding="utf-8"?>
+<?mso-contentType ?>
+<FormTemplates xmlns="http://schemas.microsoft.com/sharepoint/v3/contenttype/forms">
+  <Display>DocumentLibraryForm</Display>
+  <Edit>DocumentLibraryForm</Edit>
+  <New>DocumentLibraryForm</New>
+</FormTemplates>
 </file>
 
-<file path=customXml/itemProps2.xml><?xml version="1.0" encoding="utf-8"?>
-<ds:datastoreItem xmlns:ds="http://schemas.openxmlformats.org/officeDocument/2006/customXml" ds:itemID="{A1CD3894-5D83-418D-9473-561E9E7F9185}">
-  <ds:schemaRefs>
-    <ds:schemaRef ds:uri="http://schemas.microsoft.com/office/2006/metadata/properties"/>
-    <ds:schemaRef ds:uri="http://schemas.microsoft.com/office/infopath/2007/PartnerControls"/>
-    <ds:schemaRef ds:uri="71af3243-3dd4-4a8d-8c0d-dd76da1f02a5"/>
-  </ds:schemaRefs>
-</ds:datastoreItem>
+<file path=customXml/item3.xml><?xml version="1.0" encoding="utf-8"?>
+<p:properties xmlns:p="http://schemas.microsoft.com/office/2006/metadata/properties" xmlns:xsi="http://www.w3.org/2001/XMLSchema-instance" xmlns:pc="http://schemas.microsoft.com/office/infopath/2007/PartnerControls">
+  <documentManagement>
+    <MediaServiceKeyPoints xmlns="71af3243-3dd4-4a8d-8c0d-dd76da1f02a5" xsi:nil="true"/>
+  </documentManagement>
+</p:properties>
 </file>
 
-<file path=customXml/itemProps3.xml><?xml version="1.0" encoding="utf-8"?>
-<ds:datastoreItem xmlns:ds="http://schemas.openxmlformats.org/officeDocument/2006/customXml" ds:itemID="{CF44EB4C-692F-4272-9514-DF49EFCFE5A5}">
-  <ds:schemaRefs>
-    <ds:schemaRef ds:uri="http://schemas.microsoft.com/sharepoint/v3/contenttype/forms"/>
-  </ds:schemaRefs>
-</ds:datastoreItem>
+<file path=customXml/item4.xml><?xml version="1.0" encoding="utf-8"?>
+<b:Sources xmlns:b="http://schemas.openxmlformats.org/officeDocument/2006/bibliography" xmlns="http://schemas.openxmlformats.org/officeDocument/2006/bibliography" SelectedStyle="\APASixthEditionOfficeOnline.xsl" StyleName="APA" Version="6"/>
 </file>
 
-<file path=customXml/itemProps4.xml><?xml version="1.0" encoding="utf-8"?>
+<file path=customXml/itemProps1.xml><?xml version="1.0" encoding="utf-8"?>
 <ds:datastoreItem xmlns:ds="http://schemas.openxmlformats.org/officeDocument/2006/customXml" ds:itemID="{CB03C512-720A-4153-9179-510DFD75D7CD}">
   <ds:schemaRefs>
     <ds:schemaRef ds:uri="http://schemas.microsoft.com/office/2006/metadata/contentType"/>
@@ -38955,4 +39016,30 @@
     <ds:schemaRef ds:uri="http://schemas.microsoft.com/internal/obd"/>
   </ds:schemaRefs>
 </ds:datastoreItem>
+</file>
+
+<file path=customXml/itemProps2.xml><?xml version="1.0" encoding="utf-8"?>
+<ds:datastoreItem xmlns:ds="http://schemas.openxmlformats.org/officeDocument/2006/customXml" ds:itemID="{CF44EB4C-692F-4272-9514-DF49EFCFE5A5}">
+  <ds:schemaRefs>
+    <ds:schemaRef ds:uri="http://schemas.microsoft.com/sharepoint/v3/contenttype/forms"/>
+  </ds:schemaRefs>
+</ds:datastoreItem>
+</file>
+
+<file path=customXml/itemProps3.xml><?xml version="1.0" encoding="utf-8"?>
+<ds:datastoreItem xmlns:ds="http://schemas.openxmlformats.org/officeDocument/2006/customXml" ds:itemID="{A1CD3894-5D83-418D-9473-561E9E7F9185}">
+  <ds:schemaRefs>
+    <ds:schemaRef ds:uri="http://schemas.microsoft.com/office/2006/metadata/properties"/>
+    <ds:schemaRef ds:uri="http://schemas.microsoft.com/office/infopath/2007/PartnerControls"/>
+    <ds:schemaRef ds:uri="71af3243-3dd4-4a8d-8c0d-dd76da1f02a5"/>
+  </ds:schemaRefs>
+</ds:datastoreItem>
+</file>
+
+<file path=customXml/itemProps4.xml><?xml version="1.0" encoding="utf-8"?>
+<ds:datastoreItem xmlns:ds="http://schemas.openxmlformats.org/officeDocument/2006/customXml" ds:itemID="{2FE66373-6161-4581-9A28-7AB54200425F}">
+  <ds:schemaRefs>
+    <ds:schemaRef ds:uri="http://schemas.openxmlformats.org/officeDocument/2006/bibliography"/>
+  </ds:schemaRefs>
+</ds:datastoreItem>
 </file>
</xml_diff>